<commit_message>
Checked and added link
</commit_message>
<xml_diff>
--- a/Iteration Plan/Iteration Plan 4.docx
+++ b/Iteration Plan/Iteration Plan 4.docx
@@ -1,6 +1,6 @@
 
 <file path=word/document.xml><?xml version="1.0" encoding="utf-8"?>
-<w:document xmlns:wpc="http://schemas.microsoft.com/office/word/2010/wordprocessingCanvas" xmlns:mo="http://schemas.microsoft.com/office/mac/office/2008/main" xmlns:mc="http://schemas.openxmlformats.org/markup-compatibility/2006" xmlns:mv="urn:schemas-microsoft-com:mac:vml" xmlns:o="urn:schemas-microsoft-com:office:office" xmlns:r="http://schemas.openxmlformats.org/officeDocument/2006/relationships" xmlns:m="http://schemas.openxmlformats.org/officeDocument/2006/math" xmlns:v="urn:schemas-microsoft-com:vml" xmlns:wp14="http://schemas.microsoft.com/office/word/2010/wordprocessingDrawing" xmlns:wp="http://schemas.openxmlformats.org/drawingml/2006/wordprocessingDrawing" xmlns:w10="urn:schemas-microsoft-com:office:word" xmlns:w="http://schemas.openxmlformats.org/wordprocessingml/2006/main" xmlns:w14="http://schemas.microsoft.com/office/word/2010/wordml" xmlns:w15="http://schemas.microsoft.com/office/word/2012/wordml" xmlns:wpg="http://schemas.microsoft.com/office/word/2010/wordprocessingGroup" xmlns:wpi="http://schemas.microsoft.com/office/word/2010/wordprocessingInk" xmlns:wne="http://schemas.microsoft.com/office/word/2006/wordml" xmlns:wps="http://schemas.microsoft.com/office/word/2010/wordprocessingShape" mc:Ignorable="w14 w15 wp14">
+<w:document xmlns:wpc="http://schemas.microsoft.com/office/word/2010/wordprocessingCanvas" xmlns:mc="http://schemas.openxmlformats.org/markup-compatibility/2006" xmlns:o="urn:schemas-microsoft-com:office:office" xmlns:r="http://schemas.openxmlformats.org/officeDocument/2006/relationships" xmlns:m="http://schemas.openxmlformats.org/officeDocument/2006/math" xmlns:v="urn:schemas-microsoft-com:vml" xmlns:wp14="http://schemas.microsoft.com/office/word/2010/wordprocessingDrawing" xmlns:wp="http://schemas.openxmlformats.org/drawingml/2006/wordprocessingDrawing" xmlns:w10="urn:schemas-microsoft-com:office:word" xmlns:w="http://schemas.openxmlformats.org/wordprocessingml/2006/main" xmlns:w14="http://schemas.microsoft.com/office/word/2010/wordml" xmlns:w15="http://schemas.microsoft.com/office/word/2012/wordml" xmlns:wpg="http://schemas.microsoft.com/office/word/2010/wordprocessingGroup" xmlns:wpi="http://schemas.microsoft.com/office/word/2010/wordprocessingInk" xmlns:wne="http://schemas.microsoft.com/office/word/2006/wordml" xmlns:wps="http://schemas.microsoft.com/office/word/2010/wordprocessingShape" mc:Ignorable="w14 w15 wp14">
   <w:body>
     <w:p>
       <w:pPr>
@@ -436,23 +436,7 @@
           <w:sz w:val="24"/>
           <w:szCs w:val="24"/>
         </w:rPr>
-        <w:t xml:space="preserve">Review all </w:t>
-      </w:r>
-      <w:proofErr w:type="gramStart"/>
-      <w:r>
-        <w:rPr>
-          <w:sz w:val="24"/>
-          <w:szCs w:val="24"/>
-        </w:rPr>
-        <w:t>members</w:t>
-      </w:r>
-      <w:proofErr w:type="gramEnd"/>
-      <w:r>
-        <w:rPr>
-          <w:sz w:val="24"/>
-          <w:szCs w:val="24"/>
-        </w:rPr>
-        <w:t xml:space="preserve"> documents as per our assigned review person. </w:t>
+        <w:t xml:space="preserve">Review all members documents as per our assigned review person. </w:t>
       </w:r>
     </w:p>
     <w:p>
@@ -506,8 +490,6 @@
         <w:tab/>
         <w:t>Begin writing c# code inside of unity scenes and link up the GUI</w:t>
       </w:r>
-      <w:bookmarkStart w:id="1" w:name="_GoBack"/>
-      <w:bookmarkEnd w:id="1"/>
     </w:p>
     <w:p>
       <w:r>
@@ -660,29 +642,7 @@
           <w:szCs w:val="24"/>
           <w:lang w:val="en-AU"/>
         </w:rPr>
-        <w:t xml:space="preserve">All members to resubmit their documents for review once they satisfy DI level marking criteria for LCAM. </w:t>
-      </w:r>
-      <w:proofErr w:type="gramStart"/>
-      <w:r>
-        <w:rPr>
-          <w:rFonts w:ascii="Times" w:eastAsiaTheme="minorHAnsi" w:hAnsi="Times" w:cs="Times"/>
-          <w:color w:val="000000"/>
-          <w:sz w:val="24"/>
-          <w:szCs w:val="24"/>
-          <w:lang w:val="en-AU"/>
-        </w:rPr>
-        <w:t>Additionally</w:t>
-      </w:r>
-      <w:proofErr w:type="gramEnd"/>
-      <w:r>
-        <w:rPr>
-          <w:rFonts w:ascii="Times" w:eastAsiaTheme="minorHAnsi" w:hAnsi="Times" w:cs="Times"/>
-          <w:color w:val="000000"/>
-          <w:sz w:val="24"/>
-          <w:szCs w:val="24"/>
-          <w:lang w:val="en-AU"/>
-        </w:rPr>
-        <w:t xml:space="preserve"> the documents should reflect all given feedback from LCOM</w:t>
+        <w:t>All members to resubmit their documents for review once they satisfy DI level marking criteria for LCAM. Additionally the documents should reflect all given feedback from LCOM</w:t>
       </w:r>
     </w:p>
     <w:p>
@@ -1614,7 +1574,6 @@
                 <w:rFonts w:ascii="Arial" w:hAnsi="Arial" w:cs="Arial"/>
                 <w:lang w:eastAsia="ja-JP"/>
               </w:rPr>
-              <w:lastRenderedPageBreak/>
               <w:t>1.1</w:t>
             </w:r>
           </w:p>
@@ -1775,29 +1734,7 @@
                 <w:szCs w:val="26"/>
                 <w:lang w:val="en-AU"/>
               </w:rPr>
-              <w:t xml:space="preserve">for the use </w:t>
-            </w:r>
-            <w:proofErr w:type="gramStart"/>
-            <w:r>
-              <w:rPr>
-                <w:rFonts w:ascii="Times" w:eastAsiaTheme="minorHAnsi" w:hAnsi="Times" w:cs="Times"/>
-                <w:color w:val="000000"/>
-                <w:sz w:val="26"/>
-                <w:szCs w:val="26"/>
-                <w:lang w:val="en-AU"/>
-              </w:rPr>
-              <w:t>case..</w:t>
-            </w:r>
-            <w:proofErr w:type="gramEnd"/>
-            <w:r>
-              <w:rPr>
-                <w:rFonts w:ascii="Times" w:eastAsiaTheme="minorHAnsi" w:hAnsi="Times" w:cs="Times"/>
-                <w:color w:val="000000"/>
-                <w:sz w:val="26"/>
-                <w:szCs w:val="26"/>
-                <w:lang w:val="en-AU"/>
-              </w:rPr>
-              <w:t xml:space="preserve"> </w:t>
+              <w:t xml:space="preserve">for the use case.. </w:t>
             </w:r>
           </w:p>
           <w:p>
@@ -1957,7 +1894,6 @@
               <w:rPr>
                 <w:rFonts w:ascii="Arial" w:hAnsi="Arial" w:cs="Arial"/>
               </w:rPr>
-              <w:lastRenderedPageBreak/>
               <w:t>(22/4/18)</w:t>
             </w:r>
           </w:p>
@@ -2194,18 +2130,7 @@
                 <w:szCs w:val="26"/>
                 <w:lang w:val="en-AU"/>
               </w:rPr>
-              <w:t xml:space="preserve">remaining functionality and </w:t>
-            </w:r>
-            <w:r>
-              <w:rPr>
-                <w:rFonts w:ascii="Times" w:eastAsiaTheme="minorHAnsi" w:hAnsi="Times" w:cs="Times"/>
-                <w:color w:val="000000"/>
-                <w:sz w:val="26"/>
-                <w:szCs w:val="26"/>
-                <w:lang w:val="en-AU"/>
-              </w:rPr>
-              <w:lastRenderedPageBreak/>
-              <w:t xml:space="preserve">system qualities to be implemented. </w:t>
+              <w:t xml:space="preserve">remaining functionality and system qualities to be implemented. </w:t>
             </w:r>
           </w:p>
           <w:p>
@@ -2383,7 +2308,6 @@
                 <w:rFonts w:ascii="Arial" w:hAnsi="Arial" w:cs="Arial"/>
                 <w:lang w:eastAsia="ja-JP"/>
               </w:rPr>
-              <w:lastRenderedPageBreak/>
               <w:t>1.3</w:t>
             </w:r>
           </w:p>
@@ -2558,7 +2482,18 @@
                 <w:szCs w:val="26"/>
                 <w:lang w:val="en-AU"/>
               </w:rPr>
-              <w:t xml:space="preserve">to the risk prioritisation principles of the UP. </w:t>
+              <w:t xml:space="preserve">to the risk </w:t>
+            </w:r>
+            <w:r>
+              <w:rPr>
+                <w:rFonts w:ascii="Times" w:eastAsiaTheme="minorHAnsi" w:hAnsi="Times" w:cs="Times"/>
+                <w:color w:val="000000"/>
+                <w:sz w:val="26"/>
+                <w:szCs w:val="26"/>
+                <w:lang w:val="en-AU"/>
+              </w:rPr>
+              <w:lastRenderedPageBreak/>
+              <w:t xml:space="preserve">prioritisation principles of the UP. </w:t>
             </w:r>
           </w:p>
           <w:p>
@@ -2583,9 +2518,23 @@
                 <w:szCs w:val="26"/>
                 <w:lang w:val="en-AU"/>
               </w:rPr>
-              <w:t>The plan specifies functional targets (</w:t>
-            </w:r>
-            <w:proofErr w:type="spellStart"/>
+              <w:t xml:space="preserve">The plan specifies functional targets (ie use cases to be implemented) for each iteration of the Construction Phase, along with other necessary activities. </w:t>
+            </w:r>
+          </w:p>
+          <w:p>
+            <w:pPr>
+              <w:autoSpaceDE w:val="0"/>
+              <w:autoSpaceDN w:val="0"/>
+              <w:adjustRightInd w:val="0"/>
+              <w:spacing w:after="240" w:line="300" w:lineRule="atLeast"/>
+              <w:rPr>
+                <w:rFonts w:ascii="Times" w:eastAsiaTheme="minorHAnsi" w:hAnsi="Times" w:cs="Times"/>
+                <w:color w:val="000000"/>
+                <w:sz w:val="24"/>
+                <w:szCs w:val="24"/>
+                <w:lang w:val="en-AU"/>
+              </w:rPr>
+            </w:pPr>
             <w:r>
               <w:rPr>
                 <w:rFonts w:ascii="Times" w:eastAsiaTheme="minorHAnsi" w:hAnsi="Times" w:cs="Times"/>
@@ -2594,54 +2543,7 @@
                 <w:szCs w:val="26"/>
                 <w:lang w:val="en-AU"/>
               </w:rPr>
-              <w:t>ie</w:t>
-            </w:r>
-            <w:proofErr w:type="spellEnd"/>
-            <w:r>
-              <w:rPr>
-                <w:rFonts w:ascii="Times" w:eastAsiaTheme="minorHAnsi" w:hAnsi="Times" w:cs="Times"/>
-                <w:color w:val="000000"/>
-                <w:sz w:val="26"/>
-                <w:szCs w:val="26"/>
-                <w:lang w:val="en-AU"/>
-              </w:rPr>
-              <w:t xml:space="preserve"> use cases to be implemented) for each iteration of the Construction Phase, along with other necessary activities. </w:t>
-            </w:r>
-          </w:p>
-          <w:p>
-            <w:pPr>
-              <w:autoSpaceDE w:val="0"/>
-              <w:autoSpaceDN w:val="0"/>
-              <w:adjustRightInd w:val="0"/>
-              <w:spacing w:after="240" w:line="300" w:lineRule="atLeast"/>
-              <w:rPr>
-                <w:rFonts w:ascii="Times" w:eastAsiaTheme="minorHAnsi" w:hAnsi="Times" w:cs="Times"/>
-                <w:color w:val="000000"/>
-                <w:sz w:val="24"/>
-                <w:szCs w:val="24"/>
-                <w:lang w:val="en-AU"/>
-              </w:rPr>
-            </w:pPr>
-            <w:r>
-              <w:rPr>
-                <w:rFonts w:ascii="Times" w:eastAsiaTheme="minorHAnsi" w:hAnsi="Times" w:cs="Times"/>
-                <w:color w:val="000000"/>
-                <w:sz w:val="26"/>
-                <w:szCs w:val="26"/>
-                <w:lang w:val="en-AU"/>
-              </w:rPr>
-              <w:t xml:space="preserve">The plan makes general allowances </w:t>
-            </w:r>
-            <w:r>
-              <w:rPr>
-                <w:rFonts w:ascii="Times" w:eastAsiaTheme="minorHAnsi" w:hAnsi="Times" w:cs="Times"/>
-                <w:color w:val="000000"/>
-                <w:sz w:val="26"/>
-                <w:szCs w:val="26"/>
-                <w:lang w:val="en-AU"/>
-              </w:rPr>
-              <w:lastRenderedPageBreak/>
-              <w:t xml:space="preserve">for contingencies. </w:t>
+              <w:t xml:space="preserve">The plan makes general allowances for contingencies. </w:t>
             </w:r>
           </w:p>
           <w:p>
@@ -2698,11 +2600,9 @@
             <w:noWrap/>
           </w:tcPr>
           <w:p>
-            <w:proofErr w:type="spellStart"/>
             <w:r>
               <w:t>Charnes</w:t>
             </w:r>
-            <w:proofErr w:type="spellEnd"/>
           </w:p>
         </w:tc>
         <w:tc>
@@ -2774,7 +2674,6 @@
                 <w:rFonts w:ascii="Arial" w:hAnsi="Arial" w:cs="Arial"/>
                 <w:lang w:eastAsia="ja-JP"/>
               </w:rPr>
-              <w:lastRenderedPageBreak/>
               <w:t>2.0</w:t>
             </w:r>
           </w:p>
@@ -2801,19 +2700,11 @@
                 <w:rFonts w:ascii="Arial" w:hAnsi="Arial" w:cs="Arial"/>
               </w:rPr>
             </w:pPr>
-            <w:proofErr w:type="spellStart"/>
-            <w:r>
-              <w:rPr>
-                <w:rFonts w:ascii="Arial" w:hAnsi="Arial" w:cs="Arial"/>
-              </w:rPr>
-              <w:t>Charnes</w:t>
-            </w:r>
-            <w:proofErr w:type="spellEnd"/>
-            <w:r>
-              <w:rPr>
-                <w:rFonts w:ascii="Arial" w:hAnsi="Arial" w:cs="Arial"/>
-              </w:rPr>
-              <w:t xml:space="preserve"> to review the Vision Document using the criteria stated above in the outcome. Appropriate and thorough comments should be made. </w:t>
+            <w:r>
+              <w:rPr>
+                <w:rFonts w:ascii="Arial" w:hAnsi="Arial" w:cs="Arial"/>
+              </w:rPr>
+              <w:t xml:space="preserve">Charnes to review the Vision Document using the criteria stated above in the outcome. Appropriate and thorough comments should be made. </w:t>
             </w:r>
           </w:p>
         </w:tc>
@@ -2850,11 +2741,9 @@
             <w:noWrap/>
           </w:tcPr>
           <w:p>
-            <w:proofErr w:type="spellStart"/>
             <w:r>
               <w:t>Charnes</w:t>
             </w:r>
-            <w:proofErr w:type="spellEnd"/>
           </w:p>
         </w:tc>
         <w:tc>
@@ -3121,7 +3010,63 @@
                 <w:color w:val="FF0000"/>
                 <w:lang w:eastAsia="ja-JP"/>
               </w:rPr>
-              <w:t>Not Started</w:t>
+              <w:fldChar w:fldCharType="begin"/>
+            </w:r>
+            <w:r>
+              <w:rPr>
+                <w:rFonts w:ascii="Arial" w:hAnsi="Arial" w:cs="Arial"/>
+                <w:color w:val="FF0000"/>
+                <w:lang w:eastAsia="ja-JP"/>
+              </w:rPr>
+              <w:instrText xml:space="preserve"> HYPERLINK "https://github.com/coldog86/Development-Project/commit/effbb0738242af36eed67212df3720a8008e574f" </w:instrText>
+            </w:r>
+            <w:r>
+              <w:rPr>
+                <w:rFonts w:ascii="Arial" w:hAnsi="Arial" w:cs="Arial"/>
+                <w:color w:val="FF0000"/>
+                <w:lang w:eastAsia="ja-JP"/>
+              </w:rPr>
+            </w:r>
+            <w:r>
+              <w:rPr>
+                <w:rFonts w:ascii="Arial" w:hAnsi="Arial" w:cs="Arial"/>
+                <w:color w:val="FF0000"/>
+                <w:lang w:eastAsia="ja-JP"/>
+              </w:rPr>
+              <w:fldChar w:fldCharType="separate"/>
+            </w:r>
+            <w:r>
+              <w:rPr>
+                <w:rStyle w:val="Hyperlink"/>
+                <w:rFonts w:ascii="Arial" w:hAnsi="Arial" w:cs="Arial"/>
+                <w:lang w:eastAsia="ja-JP"/>
+              </w:rPr>
+              <w:t>In progress</w:t>
+            </w:r>
+            <w:r>
+              <w:rPr>
+                <w:rFonts w:ascii="Arial" w:hAnsi="Arial" w:cs="Arial"/>
+                <w:color w:val="FF0000"/>
+                <w:lang w:eastAsia="ja-JP"/>
+              </w:rPr>
+              <w:fldChar w:fldCharType="end"/>
+            </w:r>
+          </w:p>
+          <w:p>
+            <w:pPr>
+              <w:rPr>
+                <w:rFonts w:ascii="Arial" w:hAnsi="Arial" w:cs="Arial"/>
+                <w:color w:val="FF0000"/>
+                <w:lang w:eastAsia="ja-JP"/>
+              </w:rPr>
+            </w:pPr>
+            <w:r>
+              <w:rPr>
+                <w:rFonts w:ascii="Arial" w:hAnsi="Arial" w:cs="Arial"/>
+                <w:color w:val="FF0000"/>
+                <w:lang w:eastAsia="ja-JP"/>
+              </w:rPr>
+              <w:t xml:space="preserve">Was in hospital at this time </w:t>
             </w:r>
           </w:p>
         </w:tc>
@@ -3488,6 +3433,7 @@
                 <w:rFonts w:ascii="Arial" w:hAnsi="Arial" w:cs="Arial"/>
                 <w:lang w:eastAsia="ja-JP"/>
               </w:rPr>
+              <w:lastRenderedPageBreak/>
               <w:t>3.1</w:t>
             </w:r>
           </w:p>
@@ -3674,19 +3620,11 @@
                 <w:rFonts w:ascii="Arial" w:hAnsi="Arial" w:cs="Arial"/>
               </w:rPr>
             </w:pPr>
-            <w:proofErr w:type="spellStart"/>
-            <w:r>
-              <w:rPr>
-                <w:rFonts w:ascii="Arial" w:hAnsi="Arial" w:cs="Arial"/>
-              </w:rPr>
-              <w:t>Charnes</w:t>
-            </w:r>
-            <w:proofErr w:type="spellEnd"/>
-            <w:r>
-              <w:rPr>
-                <w:rFonts w:ascii="Arial" w:hAnsi="Arial" w:cs="Arial"/>
-              </w:rPr>
-              <w:t xml:space="preserve"> to write the C# code inside of Unity for all the classes that will need access to the database. </w:t>
+            <w:r>
+              <w:rPr>
+                <w:rFonts w:ascii="Arial" w:hAnsi="Arial" w:cs="Arial"/>
+              </w:rPr>
+              <w:t xml:space="preserve">Charnes to write the C# code inside of Unity for all the classes that will need access to the database. </w:t>
             </w:r>
           </w:p>
         </w:tc>
@@ -3739,11 +3677,9 @@
             <w:noWrap/>
           </w:tcPr>
           <w:p>
-            <w:proofErr w:type="spellStart"/>
             <w:r>
               <w:t>Charnes</w:t>
             </w:r>
-            <w:proofErr w:type="spellEnd"/>
           </w:p>
         </w:tc>
         <w:tc>
@@ -3845,21 +3781,7 @@
               <w:rPr>
                 <w:rFonts w:ascii="Arial" w:hAnsi="Arial" w:cs="Arial"/>
               </w:rPr>
-              <w:t xml:space="preserve">Aaron to link the UI with the C# code created by </w:t>
-            </w:r>
-            <w:proofErr w:type="spellStart"/>
-            <w:r>
-              <w:rPr>
-                <w:rFonts w:ascii="Arial" w:hAnsi="Arial" w:cs="Arial"/>
-              </w:rPr>
-              <w:t>Charnes</w:t>
-            </w:r>
-            <w:proofErr w:type="spellEnd"/>
-            <w:r>
-              <w:rPr>
-                <w:rFonts w:ascii="Arial" w:hAnsi="Arial" w:cs="Arial"/>
-              </w:rPr>
-              <w:t xml:space="preserve">. </w:t>
+              <w:t xml:space="preserve">Aaron to link the UI with the C# code created by Charnes. </w:t>
             </w:r>
             <w:r>
               <w:rPr>
@@ -4140,7 +4062,6 @@
                 <w:rFonts w:ascii="Arial" w:hAnsi="Arial" w:cs="Arial"/>
                 <w:lang w:eastAsia="ja-JP"/>
               </w:rPr>
-              <w:lastRenderedPageBreak/>
               <w:t>5.1</w:t>
             </w:r>
           </w:p>
@@ -4727,6 +4648,8 @@
                 <w:t>In Progress</w:t>
               </w:r>
             </w:hyperlink>
+            <w:bookmarkStart w:id="1" w:name="_GoBack"/>
+            <w:bookmarkEnd w:id="1"/>
           </w:p>
         </w:tc>
         <w:tc>
@@ -4832,19 +4755,11 @@
                 <w:rFonts w:ascii="Arial" w:hAnsi="Arial" w:cs="Arial"/>
               </w:rPr>
             </w:pPr>
-            <w:proofErr w:type="spellStart"/>
-            <w:r>
-              <w:rPr>
-                <w:rFonts w:ascii="Arial" w:hAnsi="Arial" w:cs="Arial"/>
-              </w:rPr>
-              <w:t>Charnes</w:t>
-            </w:r>
-            <w:proofErr w:type="spellEnd"/>
-            <w:r>
-              <w:rPr>
-                <w:rFonts w:ascii="Arial" w:hAnsi="Arial" w:cs="Arial"/>
-              </w:rPr>
-              <w:t xml:space="preserve"> to complete the UI Documentation</w:t>
+            <w:r>
+              <w:rPr>
+                <w:rFonts w:ascii="Arial" w:hAnsi="Arial" w:cs="Arial"/>
+              </w:rPr>
+              <w:t>Charnes to complete the UI Documentation</w:t>
             </w:r>
             <w:r>
               <w:rPr>
@@ -4887,11 +4802,9 @@
             <w:noWrap/>
           </w:tcPr>
           <w:p>
-            <w:proofErr w:type="spellStart"/>
             <w:r>
               <w:t>Charnes</w:t>
             </w:r>
-            <w:proofErr w:type="spellEnd"/>
           </w:p>
         </w:tc>
         <w:tc>
@@ -4989,19 +4902,11 @@
                 <w:rFonts w:ascii="Arial" w:hAnsi="Arial" w:cs="Arial"/>
               </w:rPr>
             </w:pPr>
-            <w:proofErr w:type="spellStart"/>
-            <w:r>
-              <w:rPr>
-                <w:rFonts w:ascii="Arial" w:hAnsi="Arial" w:cs="Arial"/>
-              </w:rPr>
-              <w:t>Charnes</w:t>
-            </w:r>
-            <w:proofErr w:type="spellEnd"/>
-            <w:r>
-              <w:rPr>
-                <w:rFonts w:ascii="Arial" w:hAnsi="Arial" w:cs="Arial"/>
-              </w:rPr>
-              <w:t xml:space="preserve"> bug sweep the code and clean up</w:t>
+            <w:r>
+              <w:rPr>
+                <w:rFonts w:ascii="Arial" w:hAnsi="Arial" w:cs="Arial"/>
+              </w:rPr>
+              <w:t>Charnes bug sweep the code and clean up</w:t>
             </w:r>
           </w:p>
         </w:tc>
@@ -5038,11 +4943,9 @@
             <w:noWrap/>
           </w:tcPr>
           <w:p>
-            <w:proofErr w:type="spellStart"/>
             <w:r>
               <w:t>Charnes</w:t>
             </w:r>
-            <w:proofErr w:type="spellEnd"/>
           </w:p>
         </w:tc>
         <w:tc>
@@ -5525,13 +5428,8 @@
               <w:ind w:left="0"/>
             </w:pPr>
             <w:r>
-              <w:t xml:space="preserve">Having problems with accessing the same Unity project at the same time and pushing back to </w:t>
-            </w:r>
-            <w:proofErr w:type="spellStart"/>
-            <w:r>
-              <w:t>GitHub</w:t>
-            </w:r>
-            <w:proofErr w:type="spellEnd"/>
+              <w:t>Having problems with accessing the same Unity project at the same time and pushing back to GitHub</w:t>
+            </w:r>
           </w:p>
         </w:tc>
         <w:tc>
@@ -5570,15 +5468,7 @@
               <w:ind w:left="0"/>
             </w:pPr>
             <w:r>
-              <w:t xml:space="preserve">We have decided to be in communication on discord when we are accessing and pushing the project to </w:t>
-            </w:r>
-            <w:proofErr w:type="spellStart"/>
-            <w:r>
-              <w:t>GitHub</w:t>
-            </w:r>
-            <w:proofErr w:type="spellEnd"/>
-            <w:r>
-              <w:t xml:space="preserve"> so we always have the most up to date project. </w:t>
+              <w:t xml:space="preserve">We have decided to be in communication on discord when we are accessing and pushing the project to GitHub so we always have the most up to date project. </w:t>
             </w:r>
           </w:p>
         </w:tc>
@@ -5923,7 +5813,7 @@
 </file>
 
 <file path=word/endnotes.xml><?xml version="1.0" encoding="utf-8"?>
-<w:endnotes xmlns:wpc="http://schemas.microsoft.com/office/word/2010/wordprocessingCanvas" xmlns:mo="http://schemas.microsoft.com/office/mac/office/2008/main" xmlns:mc="http://schemas.openxmlformats.org/markup-compatibility/2006" xmlns:mv="urn:schemas-microsoft-com:mac:vml" xmlns:o="urn:schemas-microsoft-com:office:office" xmlns:r="http://schemas.openxmlformats.org/officeDocument/2006/relationships" xmlns:m="http://schemas.openxmlformats.org/officeDocument/2006/math" xmlns:v="urn:schemas-microsoft-com:vml" xmlns:wp14="http://schemas.microsoft.com/office/word/2010/wordprocessingDrawing" xmlns:wp="http://schemas.openxmlformats.org/drawingml/2006/wordprocessingDrawing" xmlns:w10="urn:schemas-microsoft-com:office:word" xmlns:w="http://schemas.openxmlformats.org/wordprocessingml/2006/main" xmlns:w14="http://schemas.microsoft.com/office/word/2010/wordml" xmlns:w15="http://schemas.microsoft.com/office/word/2012/wordml" xmlns:wpg="http://schemas.microsoft.com/office/word/2010/wordprocessingGroup" xmlns:wpi="http://schemas.microsoft.com/office/word/2010/wordprocessingInk" xmlns:wne="http://schemas.microsoft.com/office/word/2006/wordml" xmlns:wps="http://schemas.microsoft.com/office/word/2010/wordprocessingShape" mc:Ignorable="w14 w15 wp14">
+<w:endnotes xmlns:wpc="http://schemas.microsoft.com/office/word/2010/wordprocessingCanvas" xmlns:mc="http://schemas.openxmlformats.org/markup-compatibility/2006" xmlns:o="urn:schemas-microsoft-com:office:office" xmlns:r="http://schemas.openxmlformats.org/officeDocument/2006/relationships" xmlns:m="http://schemas.openxmlformats.org/officeDocument/2006/math" xmlns:v="urn:schemas-microsoft-com:vml" xmlns:wp14="http://schemas.microsoft.com/office/word/2010/wordprocessingDrawing" xmlns:wp="http://schemas.openxmlformats.org/drawingml/2006/wordprocessingDrawing" xmlns:w10="urn:schemas-microsoft-com:office:word" xmlns:w="http://schemas.openxmlformats.org/wordprocessingml/2006/main" xmlns:w14="http://schemas.microsoft.com/office/word/2010/wordml" xmlns:w15="http://schemas.microsoft.com/office/word/2012/wordml" xmlns:wpg="http://schemas.microsoft.com/office/word/2010/wordprocessingGroup" xmlns:wpi="http://schemas.microsoft.com/office/word/2010/wordprocessingInk" xmlns:wne="http://schemas.microsoft.com/office/word/2006/wordml" xmlns:wps="http://schemas.microsoft.com/office/word/2010/wordprocessingShape" mc:Ignorable="w14 w15 wp14">
   <w:endnote w:type="separator" w:id="-1">
     <w:p>
       <w:pPr>
@@ -5948,7 +5838,7 @@
 </file>
 
 <file path=word/footer1.xml><?xml version="1.0" encoding="utf-8"?>
-<w:ftr xmlns:wpc="http://schemas.microsoft.com/office/word/2010/wordprocessingCanvas" xmlns:mo="http://schemas.microsoft.com/office/mac/office/2008/main" xmlns:mc="http://schemas.openxmlformats.org/markup-compatibility/2006" xmlns:mv="urn:schemas-microsoft-com:mac:vml" xmlns:o="urn:schemas-microsoft-com:office:office" xmlns:r="http://schemas.openxmlformats.org/officeDocument/2006/relationships" xmlns:m="http://schemas.openxmlformats.org/officeDocument/2006/math" xmlns:v="urn:schemas-microsoft-com:vml" xmlns:wp14="http://schemas.microsoft.com/office/word/2010/wordprocessingDrawing" xmlns:wp="http://schemas.openxmlformats.org/drawingml/2006/wordprocessingDrawing" xmlns:w10="urn:schemas-microsoft-com:office:word" xmlns:w="http://schemas.openxmlformats.org/wordprocessingml/2006/main" xmlns:w14="http://schemas.microsoft.com/office/word/2010/wordml" xmlns:w15="http://schemas.microsoft.com/office/word/2012/wordml" xmlns:wpg="http://schemas.microsoft.com/office/word/2010/wordprocessingGroup" xmlns:wpi="http://schemas.microsoft.com/office/word/2010/wordprocessingInk" xmlns:wne="http://schemas.microsoft.com/office/word/2006/wordml" xmlns:wps="http://schemas.microsoft.com/office/word/2010/wordprocessingShape" mc:Ignorable="w14 w15 wp14">
+<w:ftr xmlns:wpc="http://schemas.microsoft.com/office/word/2010/wordprocessingCanvas" xmlns:mc="http://schemas.openxmlformats.org/markup-compatibility/2006" xmlns:o="urn:schemas-microsoft-com:office:office" xmlns:r="http://schemas.openxmlformats.org/officeDocument/2006/relationships" xmlns:m="http://schemas.openxmlformats.org/officeDocument/2006/math" xmlns:v="urn:schemas-microsoft-com:vml" xmlns:wp14="http://schemas.microsoft.com/office/word/2010/wordprocessingDrawing" xmlns:wp="http://schemas.openxmlformats.org/drawingml/2006/wordprocessingDrawing" xmlns:w10="urn:schemas-microsoft-com:office:word" xmlns:w="http://schemas.openxmlformats.org/wordprocessingml/2006/main" xmlns:w14="http://schemas.microsoft.com/office/word/2010/wordml" xmlns:w15="http://schemas.microsoft.com/office/word/2012/wordml" xmlns:wpg="http://schemas.microsoft.com/office/word/2010/wordprocessingGroup" xmlns:wpi="http://schemas.microsoft.com/office/word/2010/wordprocessingInk" xmlns:wne="http://schemas.microsoft.com/office/word/2006/wordml" xmlns:wps="http://schemas.microsoft.com/office/word/2010/wordprocessingShape" mc:Ignorable="w14 w15 wp14">
   <w:tbl>
     <w:tblPr>
       <w:tblW w:w="0" w:type="auto"/>
@@ -6005,11 +5895,21 @@
           <w:r>
             <w:sym w:font="Symbol" w:char="F0D3"/>
           </w:r>
-          <w:fldSimple w:instr=" DOCPROPERTY &quot;Company&quot;  \* MERGEFORMAT ">
-            <w:r>
-              <w:t>&lt;Company Name&gt;</w:t>
-            </w:r>
-          </w:fldSimple>
+          <w:r>
+            <w:fldChar w:fldCharType="begin"/>
+          </w:r>
+          <w:r>
+            <w:instrText xml:space="preserve"> DOCPROPERTY "Company"  \* MERGEFORMAT </w:instrText>
+          </w:r>
+          <w:r>
+            <w:fldChar w:fldCharType="separate"/>
+          </w:r>
+          <w:r>
+            <w:t>&lt;Company Name&gt;</w:t>
+          </w:r>
+          <w:r>
+            <w:fldChar w:fldCharType="end"/>
+          </w:r>
           <w:r>
             <w:t xml:space="preserve">, </w:t>
           </w:r>
@@ -6073,7 +5973,7 @@
               <w:rStyle w:val="PageNumber"/>
               <w:noProof/>
             </w:rPr>
-            <w:t>8</w:t>
+            <w:t>7</w:t>
           </w:r>
           <w:r>
             <w:rPr>
@@ -6110,7 +6010,7 @@
               <w:rStyle w:val="PageNumber"/>
               <w:noProof/>
             </w:rPr>
-            <w:t>8</w:t>
+            <w:t>7</w:t>
           </w:r>
           <w:r>
             <w:rPr>
@@ -6131,7 +6031,7 @@
 </file>
 
 <file path=word/footnotes.xml><?xml version="1.0" encoding="utf-8"?>
-<w:footnotes xmlns:wpc="http://schemas.microsoft.com/office/word/2010/wordprocessingCanvas" xmlns:mo="http://schemas.microsoft.com/office/mac/office/2008/main" xmlns:mc="http://schemas.openxmlformats.org/markup-compatibility/2006" xmlns:mv="urn:schemas-microsoft-com:mac:vml" xmlns:o="urn:schemas-microsoft-com:office:office" xmlns:r="http://schemas.openxmlformats.org/officeDocument/2006/relationships" xmlns:m="http://schemas.openxmlformats.org/officeDocument/2006/math" xmlns:v="urn:schemas-microsoft-com:vml" xmlns:wp14="http://schemas.microsoft.com/office/word/2010/wordprocessingDrawing" xmlns:wp="http://schemas.openxmlformats.org/drawingml/2006/wordprocessingDrawing" xmlns:w10="urn:schemas-microsoft-com:office:word" xmlns:w="http://schemas.openxmlformats.org/wordprocessingml/2006/main" xmlns:w14="http://schemas.microsoft.com/office/word/2010/wordml" xmlns:w15="http://schemas.microsoft.com/office/word/2012/wordml" xmlns:wpg="http://schemas.microsoft.com/office/word/2010/wordprocessingGroup" xmlns:wpi="http://schemas.microsoft.com/office/word/2010/wordprocessingInk" xmlns:wne="http://schemas.microsoft.com/office/word/2006/wordml" xmlns:wps="http://schemas.microsoft.com/office/word/2010/wordprocessingShape" mc:Ignorable="w14 w15 wp14">
+<w:footnotes xmlns:wpc="http://schemas.microsoft.com/office/word/2010/wordprocessingCanvas" xmlns:mc="http://schemas.openxmlformats.org/markup-compatibility/2006" xmlns:o="urn:schemas-microsoft-com:office:office" xmlns:r="http://schemas.openxmlformats.org/officeDocument/2006/relationships" xmlns:m="http://schemas.openxmlformats.org/officeDocument/2006/math" xmlns:v="urn:schemas-microsoft-com:vml" xmlns:wp14="http://schemas.microsoft.com/office/word/2010/wordprocessingDrawing" xmlns:wp="http://schemas.openxmlformats.org/drawingml/2006/wordprocessingDrawing" xmlns:w10="urn:schemas-microsoft-com:office:word" xmlns:w="http://schemas.openxmlformats.org/wordprocessingml/2006/main" xmlns:w14="http://schemas.microsoft.com/office/word/2010/wordml" xmlns:w15="http://schemas.microsoft.com/office/word/2012/wordml" xmlns:wpg="http://schemas.microsoft.com/office/word/2010/wordprocessingGroup" xmlns:wpi="http://schemas.microsoft.com/office/word/2010/wordprocessingInk" xmlns:wne="http://schemas.microsoft.com/office/word/2006/wordml" xmlns:wps="http://schemas.microsoft.com/office/word/2010/wordprocessingShape" mc:Ignorable="w14 w15 wp14">
   <w:footnote w:type="separator" w:id="-1">
     <w:p>
       <w:pPr>
@@ -6156,7 +6056,7 @@
 </file>
 
 <file path=word/header1.xml><?xml version="1.0" encoding="utf-8"?>
-<w:hdr xmlns:wpc="http://schemas.microsoft.com/office/word/2010/wordprocessingCanvas" xmlns:mo="http://schemas.microsoft.com/office/mac/office/2008/main" xmlns:mc="http://schemas.openxmlformats.org/markup-compatibility/2006" xmlns:mv="urn:schemas-microsoft-com:mac:vml" xmlns:o="urn:schemas-microsoft-com:office:office" xmlns:r="http://schemas.openxmlformats.org/officeDocument/2006/relationships" xmlns:m="http://schemas.openxmlformats.org/officeDocument/2006/math" xmlns:v="urn:schemas-microsoft-com:vml" xmlns:wp14="http://schemas.microsoft.com/office/word/2010/wordprocessingDrawing" xmlns:wp="http://schemas.openxmlformats.org/drawingml/2006/wordprocessingDrawing" xmlns:w10="urn:schemas-microsoft-com:office:word" xmlns:w="http://schemas.openxmlformats.org/wordprocessingml/2006/main" xmlns:w14="http://schemas.microsoft.com/office/word/2010/wordml" xmlns:w15="http://schemas.microsoft.com/office/word/2012/wordml" xmlns:wpg="http://schemas.microsoft.com/office/word/2010/wordprocessingGroup" xmlns:wpi="http://schemas.microsoft.com/office/word/2010/wordprocessingInk" xmlns:wne="http://schemas.microsoft.com/office/word/2006/wordml" xmlns:wps="http://schemas.microsoft.com/office/word/2010/wordprocessingShape" mc:Ignorable="w14 w15 wp14">
+<w:hdr xmlns:wpc="http://schemas.microsoft.com/office/word/2010/wordprocessingCanvas" xmlns:mc="http://schemas.openxmlformats.org/markup-compatibility/2006" xmlns:o="urn:schemas-microsoft-com:office:office" xmlns:r="http://schemas.openxmlformats.org/officeDocument/2006/relationships" xmlns:m="http://schemas.openxmlformats.org/officeDocument/2006/math" xmlns:v="urn:schemas-microsoft-com:vml" xmlns:wp14="http://schemas.microsoft.com/office/word/2010/wordprocessingDrawing" xmlns:wp="http://schemas.openxmlformats.org/drawingml/2006/wordprocessingDrawing" xmlns:w10="urn:schemas-microsoft-com:office:word" xmlns:w="http://schemas.openxmlformats.org/wordprocessingml/2006/main" xmlns:w14="http://schemas.microsoft.com/office/word/2010/wordml" xmlns:w15="http://schemas.microsoft.com/office/word/2012/wordml" xmlns:wpg="http://schemas.microsoft.com/office/word/2010/wordprocessingGroup" xmlns:wpi="http://schemas.microsoft.com/office/word/2010/wordprocessingInk" xmlns:wne="http://schemas.microsoft.com/office/word/2006/wordml" xmlns:wps="http://schemas.microsoft.com/office/word/2010/wordprocessingShape" mc:Ignorable="w14 w15 wp14">
   <w:tbl>
     <w:tblPr>
       <w:tblW w:w="0" w:type="auto"/>
@@ -6214,11 +6114,21 @@
           <w:tcW w:w="6379" w:type="dxa"/>
         </w:tcPr>
         <w:p>
-          <w:fldSimple w:instr=" TITLE  \* MERGEFORMAT ">
-            <w:r>
-              <w:t>Iteration Plan</w:t>
-            </w:r>
-          </w:fldSimple>
+          <w:r>
+            <w:fldChar w:fldCharType="begin"/>
+          </w:r>
+          <w:r>
+            <w:instrText xml:space="preserve"> TITLE  \* MERGEFORMAT </w:instrText>
+          </w:r>
+          <w:r>
+            <w:fldChar w:fldCharType="separate"/>
+          </w:r>
+          <w:r>
+            <w:t>Iteration Plan</w:t>
+          </w:r>
+          <w:r>
+            <w:fldChar w:fldCharType="end"/>
+          </w:r>
         </w:p>
       </w:tc>
       <w:tc>
@@ -6242,8 +6152,8 @@
 </file>
 
 <file path=word/numbering.xml><?xml version="1.0" encoding="utf-8"?>
-<w:numbering xmlns:wpc="http://schemas.microsoft.com/office/word/2010/wordprocessingCanvas" xmlns:mo="http://schemas.microsoft.com/office/mac/office/2008/main" xmlns:mc="http://schemas.openxmlformats.org/markup-compatibility/2006" xmlns:mv="urn:schemas-microsoft-com:mac:vml" xmlns:o="urn:schemas-microsoft-com:office:office" xmlns:r="http://schemas.openxmlformats.org/officeDocument/2006/relationships" xmlns:m="http://schemas.openxmlformats.org/officeDocument/2006/math" xmlns:v="urn:schemas-microsoft-com:vml" xmlns:wp14="http://schemas.microsoft.com/office/word/2010/wordprocessingDrawing" xmlns:wp="http://schemas.openxmlformats.org/drawingml/2006/wordprocessingDrawing" xmlns:w10="urn:schemas-microsoft-com:office:word" xmlns:w="http://schemas.openxmlformats.org/wordprocessingml/2006/main" xmlns:w14="http://schemas.microsoft.com/office/word/2010/wordml" xmlns:w15="http://schemas.microsoft.com/office/word/2012/wordml" xmlns:wpg="http://schemas.microsoft.com/office/word/2010/wordprocessingGroup" xmlns:wpi="http://schemas.microsoft.com/office/word/2010/wordprocessingInk" xmlns:wne="http://schemas.microsoft.com/office/word/2006/wordml" xmlns:wps="http://schemas.microsoft.com/office/word/2010/wordprocessingShape" mc:Ignorable="w14 w15 wp14">
-  <w:abstractNum w:abstractNumId="0">
+<w:numbering xmlns:wpc="http://schemas.microsoft.com/office/word/2010/wordprocessingCanvas" xmlns:mc="http://schemas.openxmlformats.org/markup-compatibility/2006" xmlns:o="urn:schemas-microsoft-com:office:office" xmlns:r="http://schemas.openxmlformats.org/officeDocument/2006/relationships" xmlns:m="http://schemas.openxmlformats.org/officeDocument/2006/math" xmlns:v="urn:schemas-microsoft-com:vml" xmlns:wp14="http://schemas.microsoft.com/office/word/2010/wordprocessingDrawing" xmlns:wp="http://schemas.openxmlformats.org/drawingml/2006/wordprocessingDrawing" xmlns:w10="urn:schemas-microsoft-com:office:word" xmlns:w="http://schemas.openxmlformats.org/wordprocessingml/2006/main" xmlns:w14="http://schemas.microsoft.com/office/word/2010/wordml" xmlns:w15="http://schemas.microsoft.com/office/word/2012/wordml" xmlns:wpg="http://schemas.microsoft.com/office/word/2010/wordprocessingGroup" xmlns:wpi="http://schemas.microsoft.com/office/word/2010/wordprocessingInk" xmlns:wne="http://schemas.microsoft.com/office/word/2006/wordml" xmlns:wps="http://schemas.microsoft.com/office/word/2010/wordprocessingShape" mc:Ignorable="w14 w15 wp14">
+  <w:abstractNum w:abstractNumId="0" w15:restartNumberingAfterBreak="0">
     <w:nsid w:val="25736F0D"/>
     <w:multiLevelType w:val="hybridMultilevel"/>
     <w:tmpl w:val="13C6FF70"/>
@@ -6357,7 +6267,7 @@
       </w:rPr>
     </w:lvl>
   </w:abstractNum>
-  <w:abstractNum w:abstractNumId="1">
+  <w:abstractNum w:abstractNumId="1" w15:restartNumberingAfterBreak="0">
     <w:nsid w:val="3D634BA7"/>
     <w:multiLevelType w:val="hybridMultilevel"/>
     <w:tmpl w:val="DC80DDC2"/>
@@ -6470,7 +6380,7 @@
       </w:rPr>
     </w:lvl>
   </w:abstractNum>
-  <w:abstractNum w:abstractNumId="2">
+  <w:abstractNum w:abstractNumId="2" w15:restartNumberingAfterBreak="0">
     <w:nsid w:val="43CC33B3"/>
     <w:multiLevelType w:val="hybridMultilevel"/>
     <w:tmpl w:val="158630C4"/>
@@ -6610,7 +6520,7 @@
       </w:rPr>
     </w:lvl>
   </w:abstractNum>
-  <w:abstractNum w:abstractNumId="3">
+  <w:abstractNum w:abstractNumId="3" w15:restartNumberingAfterBreak="0">
     <w:nsid w:val="4D2972A7"/>
     <w:multiLevelType w:val="hybridMultilevel"/>
     <w:tmpl w:val="5BD68F8C"/>
@@ -6699,7 +6609,7 @@
       </w:pPr>
     </w:lvl>
   </w:abstractNum>
-  <w:abstractNum w:abstractNumId="4">
+  <w:abstractNum w:abstractNumId="4" w15:restartNumberingAfterBreak="0">
     <w:nsid w:val="567642C0"/>
     <w:multiLevelType w:val="hybridMultilevel"/>
     <w:tmpl w:val="26167320"/>
@@ -6839,7 +6749,7 @@
       </w:rPr>
     </w:lvl>
   </w:abstractNum>
-  <w:abstractNum w:abstractNumId="5">
+  <w:abstractNum w:abstractNumId="5" w15:restartNumberingAfterBreak="0">
     <w:nsid w:val="7F407E83"/>
     <w:multiLevelType w:val="hybridMultilevel"/>
     <w:tmpl w:val="A5CC29B0"/>
@@ -6962,7 +6872,7 @@
     </w:rPrDefault>
     <w:pPrDefault/>
   </w:docDefaults>
-  <w:latentStyles w:defLockedState="0" w:defUIPriority="99" w:defSemiHidden="0" w:defUnhideWhenUsed="0" w:defQFormat="0" w:count="380">
+  <w:latentStyles w:defLockedState="0" w:defUIPriority="99" w:defSemiHidden="0" w:defUnhideWhenUsed="0" w:defQFormat="0" w:count="371">
     <w:lsdException w:name="Normal" w:uiPriority="0" w:qFormat="1"/>
     <w:lsdException w:name="heading 1" w:uiPriority="0" w:qFormat="1"/>
     <w:lsdException w:name="heading 2" w:semiHidden="1" w:uiPriority="9" w:unhideWhenUsed="1" w:qFormat="1"/>
@@ -7602,7 +7512,6 @@
       <w:lang w:eastAsia="en-AU"/>
     </w:rPr>
     <w:tblPr>
-      <w:tblInd w:w="0" w:type="dxa"/>
       <w:tblBorders>
         <w:top w:val="single" w:sz="4" w:space="0" w:color="auto"/>
         <w:left w:val="single" w:sz="4" w:space="0" w:color="auto"/>
@@ -7611,12 +7520,6 @@
         <w:insideH w:val="single" w:sz="4" w:space="0" w:color="auto"/>
         <w:insideV w:val="single" w:sz="4" w:space="0" w:color="auto"/>
       </w:tblBorders>
-      <w:tblCellMar>
-        <w:top w:w="0" w:type="dxa"/>
-        <w:left w:w="108" w:type="dxa"/>
-        <w:bottom w:w="0" w:type="dxa"/>
-        <w:right w:w="108" w:type="dxa"/>
-      </w:tblCellMar>
     </w:tblPr>
   </w:style>
   <w:style w:type="character" w:styleId="Hyperlink">

</xml_diff>

<commit_message>
Update to iteration 4
</commit_message>
<xml_diff>
--- a/Iteration Plan/Iteration Plan 4.docx
+++ b/Iteration Plan/Iteration Plan 4.docx
@@ -1,6 +1,6 @@
 
 <file path=word/document.xml><?xml version="1.0" encoding="utf-8"?>
-<w:document xmlns:wpc="http://schemas.microsoft.com/office/word/2010/wordprocessingCanvas" xmlns:mo="http://schemas.microsoft.com/office/mac/office/2008/main" xmlns:mc="http://schemas.openxmlformats.org/markup-compatibility/2006" xmlns:mv="urn:schemas-microsoft-com:mac:vml" xmlns:o="urn:schemas-microsoft-com:office:office" xmlns:r="http://schemas.openxmlformats.org/officeDocument/2006/relationships" xmlns:m="http://schemas.openxmlformats.org/officeDocument/2006/math" xmlns:v="urn:schemas-microsoft-com:vml" xmlns:wp14="http://schemas.microsoft.com/office/word/2010/wordprocessingDrawing" xmlns:wp="http://schemas.openxmlformats.org/drawingml/2006/wordprocessingDrawing" xmlns:w10="urn:schemas-microsoft-com:office:word" xmlns:w="http://schemas.openxmlformats.org/wordprocessingml/2006/main" xmlns:w14="http://schemas.microsoft.com/office/word/2010/wordml" xmlns:w15="http://schemas.microsoft.com/office/word/2012/wordml" xmlns:wpg="http://schemas.microsoft.com/office/word/2010/wordprocessingGroup" xmlns:wpi="http://schemas.microsoft.com/office/word/2010/wordprocessingInk" xmlns:wne="http://schemas.microsoft.com/office/word/2006/wordml" xmlns:wps="http://schemas.microsoft.com/office/word/2010/wordprocessingShape" mc:Ignorable="w14 w15 wp14">
+<w:document xmlns:wpc="http://schemas.microsoft.com/office/word/2010/wordprocessingCanvas" xmlns:mc="http://schemas.openxmlformats.org/markup-compatibility/2006" xmlns:o="urn:schemas-microsoft-com:office:office" xmlns:r="http://schemas.openxmlformats.org/officeDocument/2006/relationships" xmlns:m="http://schemas.openxmlformats.org/officeDocument/2006/math" xmlns:v="urn:schemas-microsoft-com:vml" xmlns:wp14="http://schemas.microsoft.com/office/word/2010/wordprocessingDrawing" xmlns:wp="http://schemas.openxmlformats.org/drawingml/2006/wordprocessingDrawing" xmlns:w10="urn:schemas-microsoft-com:office:word" xmlns:w="http://schemas.openxmlformats.org/wordprocessingml/2006/main" xmlns:w14="http://schemas.microsoft.com/office/word/2010/wordml" xmlns:w15="http://schemas.microsoft.com/office/word/2012/wordml" xmlns:wpg="http://schemas.microsoft.com/office/word/2010/wordprocessingGroup" xmlns:wpi="http://schemas.microsoft.com/office/word/2010/wordprocessingInk" xmlns:wne="http://schemas.microsoft.com/office/word/2006/wordml" xmlns:wps="http://schemas.microsoft.com/office/word/2010/wordprocessingShape" mc:Ignorable="w14 w15 wp14">
   <w:body>
     <w:p>
       <w:pPr>
@@ -710,7 +710,20 @@
               <w:rPr>
                 <w:rFonts w:ascii="Arial" w:hAnsi="Arial" w:cs="Arial"/>
               </w:rPr>
-              <w:t>Testing completed on categorised questions</w:t>
+              <w:t xml:space="preserve">Testing completed on </w:t>
+            </w:r>
+            <w:r>
+              <w:rPr>
+                <w:rFonts w:ascii="Arial" w:hAnsi="Arial" w:cs="Arial"/>
+                <w:lang w:val="en-AU"/>
+              </w:rPr>
+              <w:t>categorised</w:t>
+            </w:r>
+            <w:r>
+              <w:rPr>
+                <w:rFonts w:ascii="Arial" w:hAnsi="Arial" w:cs="Arial"/>
+              </w:rPr>
+              <w:t xml:space="preserve"> questions</w:t>
             </w:r>
           </w:p>
         </w:tc>
@@ -1038,11 +1051,19 @@
         </w:rPr>
         <w:t xml:space="preserve">Implement </w:t>
       </w:r>
+      <w:proofErr w:type="spellStart"/>
       <w:r>
         <w:rPr>
           <w:rFonts w:ascii="Arial" w:hAnsi="Arial" w:cs="Arial"/>
         </w:rPr>
-        <w:t>categorised questions</w:t>
+        <w:t>categorised</w:t>
+      </w:r>
+      <w:proofErr w:type="spellEnd"/>
+      <w:r>
+        <w:rPr>
+          <w:rFonts w:ascii="Arial" w:hAnsi="Arial" w:cs="Arial"/>
+        </w:rPr>
+        <w:t xml:space="preserve"> questions</w:t>
       </w:r>
       <w:r>
         <w:rPr>
@@ -1120,11 +1141,19 @@
         <w:tab/>
         <w:t xml:space="preserve">Create tests for </w:t>
       </w:r>
+      <w:proofErr w:type="spellStart"/>
       <w:r>
         <w:rPr>
           <w:rFonts w:ascii="Arial" w:hAnsi="Arial" w:cs="Arial"/>
         </w:rPr>
-        <w:t>categorised questions</w:t>
+        <w:t>categorised</w:t>
+      </w:r>
+      <w:proofErr w:type="spellEnd"/>
+      <w:r>
+        <w:rPr>
+          <w:rFonts w:ascii="Arial" w:hAnsi="Arial" w:cs="Arial"/>
+        </w:rPr>
+        <w:t xml:space="preserve"> questions</w:t>
       </w:r>
     </w:p>
     <w:p>
@@ -1230,11 +1259,19 @@
         </w:rPr>
         <w:t xml:space="preserve">1. </w:t>
       </w:r>
+      <w:proofErr w:type="spellStart"/>
       <w:r>
         <w:rPr>
           <w:rFonts w:ascii="Arial" w:hAnsi="Arial" w:cs="Arial"/>
         </w:rPr>
-        <w:t>Categorised questions</w:t>
+        <w:t>Categorised</w:t>
+      </w:r>
+      <w:proofErr w:type="spellEnd"/>
+      <w:r>
+        <w:rPr>
+          <w:rFonts w:ascii="Arial" w:hAnsi="Arial" w:cs="Arial"/>
+        </w:rPr>
+        <w:t xml:space="preserve"> questions</w:t>
       </w:r>
       <w:r>
         <w:rPr>
@@ -1381,7 +1418,6 @@
           <w:color w:val="000000"/>
           <w:lang w:val="en-AU" w:eastAsia="en-AU"/>
         </w:rPr>
-        <w:lastRenderedPageBreak/>
         <w:t>Evidence of a consistent and coherent, user centred approach to testing in terms of validating that software is fit for purpose</w:t>
       </w:r>
     </w:p>
@@ -1403,6 +1439,7 @@
         <w:rPr>
           <w:rFonts w:ascii="Arial" w:hAnsi="Arial" w:cs="Arial"/>
         </w:rPr>
+        <w:lastRenderedPageBreak/>
         <w:t xml:space="preserve">5. A player should be able to log in using a valid Facebook or Google account. All other functionality of the game should stay the same. </w:t>
       </w:r>
     </w:p>
@@ -2766,15 +2803,6 @@
                 <w:szCs w:val="18"/>
                 <w:lang w:eastAsia="ja-JP"/>
               </w:rPr>
-            </w:r>
-            <w:r>
-              <w:rPr>
-                <w:rFonts w:ascii="Arial" w:hAnsi="Arial" w:cs="Arial"/>
-                <w:color w:val="FF0000"/>
-                <w:sz w:val="18"/>
-                <w:szCs w:val="18"/>
-                <w:lang w:eastAsia="ja-JP"/>
-              </w:rPr>
               <w:fldChar w:fldCharType="separate"/>
             </w:r>
             <w:r>
@@ -3349,16 +3377,18 @@
                 <w:lang w:eastAsia="ja-JP"/>
               </w:rPr>
             </w:pPr>
-            <w:r>
-              <w:rPr>
-                <w:rFonts w:ascii="Arial" w:hAnsi="Arial" w:cs="Arial"/>
-                <w:color w:val="FF0000"/>
-                <w:sz w:val="18"/>
-                <w:szCs w:val="18"/>
-                <w:lang w:eastAsia="ja-JP"/>
-              </w:rPr>
-              <w:t>Not started</w:t>
-            </w:r>
+            <w:hyperlink r:id="rId9" w:history="1">
+              <w:r>
+                <w:rPr>
+                  <w:rStyle w:val="Hyperlink"/>
+                  <w:rFonts w:ascii="Arial" w:hAnsi="Arial" w:cs="Arial"/>
+                  <w:sz w:val="18"/>
+                  <w:szCs w:val="18"/>
+                  <w:lang w:eastAsia="ja-JP"/>
+                </w:rPr>
+                <w:t>In Progress</w:t>
+              </w:r>
+            </w:hyperlink>
           </w:p>
           <w:p>
             <w:pPr>
@@ -4342,7 +4372,6 @@
                 <w:szCs w:val="18"/>
                 <w:lang w:eastAsia="ja-JP"/>
               </w:rPr>
-              <w:lastRenderedPageBreak/>
               <w:t>4.3</w:t>
             </w:r>
           </w:p>
@@ -4434,7 +4463,7 @@
                 <w:lang w:eastAsia="ja-JP"/>
               </w:rPr>
             </w:pPr>
-            <w:hyperlink r:id="rId9" w:history="1">
+            <w:hyperlink r:id="rId10" w:history="1">
               <w:r>
                 <w:rPr>
                   <w:rStyle w:val="Hyperlink"/>
@@ -4696,7 +4725,16 @@
                 <w:sz w:val="18"/>
                 <w:szCs w:val="18"/>
               </w:rPr>
-              <w:t xml:space="preserve">Complete specified part of the user manual ready for review </w:t>
+              <w:t xml:space="preserve">Complete specified part of the user manual </w:t>
+            </w:r>
+            <w:r>
+              <w:rPr>
+                <w:rFonts w:ascii="Arial" w:hAnsi="Arial" w:cs="Arial"/>
+                <w:sz w:val="18"/>
+                <w:szCs w:val="18"/>
+              </w:rPr>
+              <w:lastRenderedPageBreak/>
+              <w:t xml:space="preserve">ready for review </w:t>
             </w:r>
           </w:p>
         </w:tc>
@@ -4729,6 +4767,7 @@
                 <w:szCs w:val="18"/>
                 <w:lang w:eastAsia="ja-JP"/>
               </w:rPr>
+              <w:lastRenderedPageBreak/>
               <w:t>Not started</w:t>
             </w:r>
           </w:p>
@@ -5006,7 +5045,7 @@
                 <w:lang w:eastAsia="ja-JP"/>
               </w:rPr>
             </w:pPr>
-            <w:hyperlink r:id="rId10" w:history="1">
+            <w:hyperlink r:id="rId11" w:history="1">
               <w:r>
                 <w:rPr>
                   <w:rStyle w:val="Hyperlink"/>
@@ -6087,15 +6126,6 @@
                 <w:szCs w:val="18"/>
                 <w:lang w:eastAsia="ja-JP"/>
               </w:rPr>
-            </w:r>
-            <w:r>
-              <w:rPr>
-                <w:rFonts w:ascii="Arial" w:hAnsi="Arial" w:cs="Arial"/>
-                <w:color w:val="FF0000"/>
-                <w:sz w:val="18"/>
-                <w:szCs w:val="18"/>
-                <w:lang w:eastAsia="ja-JP"/>
-              </w:rPr>
               <w:fldChar w:fldCharType="separate"/>
             </w:r>
             <w:r>
@@ -6642,7 +6672,7 @@
                 <w:lang w:eastAsia="ja-JP"/>
               </w:rPr>
             </w:pPr>
-            <w:hyperlink r:id="rId11" w:history="1">
+            <w:hyperlink r:id="rId12" w:history="1">
               <w:r>
                 <w:rPr>
                   <w:rStyle w:val="Hyperlink"/>
@@ -7151,7 +7181,7 @@
                 <w:lang w:eastAsia="ja-JP"/>
               </w:rPr>
             </w:pPr>
-            <w:hyperlink r:id="rId12" w:history="1">
+            <w:hyperlink r:id="rId13" w:history="1">
               <w:r>
                 <w:rPr>
                   <w:rStyle w:val="Hyperlink"/>
@@ -7631,253 +7661,6 @@
                 <w:rFonts w:ascii="Arial" w:hAnsi="Arial" w:cs="Arial"/>
               </w:rPr>
               <w:t>UI design tidy up</w:t>
-            </w:r>
-          </w:p>
-        </w:tc>
-        <w:tc>
-          <w:tcPr>
-            <w:tcW w:w="1710" w:type="dxa"/>
-            <w:tcBorders>
-              <w:top w:val="single" w:sz="6" w:space="0" w:color="000000"/>
-              <w:left w:val="single" w:sz="6" w:space="0" w:color="000000"/>
-              <w:bottom w:val="single" w:sz="6" w:space="0" w:color="000000"/>
-              <w:right w:val="single" w:sz="6" w:space="0" w:color="000000"/>
-            </w:tcBorders>
-          </w:tcPr>
-          <w:p>
-            <w:pPr>
-              <w:rPr>
-                <w:rFonts w:ascii="Arial" w:hAnsi="Arial" w:cs="Arial"/>
-                <w:sz w:val="18"/>
-                <w:szCs w:val="18"/>
-              </w:rPr>
-            </w:pPr>
-          </w:p>
-        </w:tc>
-        <w:tc>
-          <w:tcPr>
-            <w:tcW w:w="1530" w:type="dxa"/>
-            <w:tcBorders>
-              <w:top w:val="single" w:sz="6" w:space="0" w:color="000000"/>
-              <w:left w:val="single" w:sz="6" w:space="0" w:color="000000"/>
-              <w:bottom w:val="single" w:sz="6" w:space="0" w:color="000000"/>
-              <w:right w:val="single" w:sz="6" w:space="0" w:color="000000"/>
-            </w:tcBorders>
-            <w:noWrap/>
-          </w:tcPr>
-          <w:p>
-            <w:pPr>
-              <w:rPr>
-                <w:rFonts w:ascii="Arial" w:hAnsi="Arial" w:cs="Arial"/>
-                <w:color w:val="FF0000"/>
-                <w:sz w:val="18"/>
-                <w:szCs w:val="18"/>
-                <w:lang w:eastAsia="ja-JP"/>
-              </w:rPr>
-            </w:pPr>
-            <w:hyperlink r:id="rId13" w:anchor="diff-07aa6536a8bc72f781298d58cc94de6a" w:history="1">
-              <w:r>
-                <w:rPr>
-                  <w:rStyle w:val="Hyperlink"/>
-                  <w:rFonts w:ascii="Arial" w:hAnsi="Arial" w:cs="Arial"/>
-                  <w:sz w:val="18"/>
-                  <w:szCs w:val="18"/>
-                  <w:lang w:eastAsia="ja-JP"/>
-                </w:rPr>
-                <w:t>Complete</w:t>
-              </w:r>
-            </w:hyperlink>
-          </w:p>
-          <w:p>
-            <w:pPr>
-              <w:rPr>
-                <w:rFonts w:ascii="Arial" w:hAnsi="Arial" w:cs="Arial"/>
-                <w:color w:val="FF0000"/>
-                <w:sz w:val="18"/>
-                <w:szCs w:val="18"/>
-                <w:lang w:eastAsia="ja-JP"/>
-              </w:rPr>
-            </w:pPr>
-          </w:p>
-        </w:tc>
-        <w:tc>
-          <w:tcPr>
-            <w:tcW w:w="1014" w:type="dxa"/>
-            <w:tcBorders>
-              <w:top w:val="single" w:sz="6" w:space="0" w:color="000000"/>
-              <w:left w:val="single" w:sz="6" w:space="0" w:color="000000"/>
-              <w:bottom w:val="single" w:sz="6" w:space="0" w:color="000000"/>
-              <w:right w:val="single" w:sz="6" w:space="0" w:color="000000"/>
-            </w:tcBorders>
-            <w:noWrap/>
-          </w:tcPr>
-          <w:p>
-            <w:pPr>
-              <w:rPr>
-                <w:rFonts w:ascii="Arial" w:hAnsi="Arial" w:cs="Arial"/>
-                <w:sz w:val="18"/>
-                <w:szCs w:val="18"/>
-              </w:rPr>
-            </w:pPr>
-            <w:r>
-              <w:rPr>
-                <w:rFonts w:ascii="Arial" w:hAnsi="Arial" w:cs="Arial"/>
-                <w:sz w:val="18"/>
-                <w:szCs w:val="18"/>
-              </w:rPr>
-              <w:t>Charnes</w:t>
-            </w:r>
-          </w:p>
-        </w:tc>
-        <w:tc>
-          <w:tcPr>
-            <w:tcW w:w="1080" w:type="dxa"/>
-            <w:tcBorders>
-              <w:top w:val="single" w:sz="6" w:space="0" w:color="000000"/>
-              <w:left w:val="single" w:sz="6" w:space="0" w:color="000000"/>
-              <w:bottom w:val="single" w:sz="6" w:space="0" w:color="000000"/>
-              <w:right w:val="single" w:sz="6" w:space="0" w:color="000000"/>
-            </w:tcBorders>
-          </w:tcPr>
-          <w:p>
-            <w:pPr>
-              <w:widowControl/>
-              <w:spacing w:line="240" w:lineRule="auto"/>
-              <w:rPr>
-                <w:rFonts w:ascii="Arial" w:hAnsi="Arial" w:cs="Arial"/>
-                <w:sz w:val="18"/>
-                <w:szCs w:val="18"/>
-                <w:lang w:eastAsia="ja-JP"/>
-              </w:rPr>
-            </w:pPr>
-            <w:r>
-              <w:rPr>
-                <w:rFonts w:ascii="Arial" w:hAnsi="Arial" w:cs="Arial"/>
-                <w:sz w:val="18"/>
-                <w:szCs w:val="18"/>
-                <w:lang w:eastAsia="ja-JP"/>
-              </w:rPr>
-              <w:t>5</w:t>
-            </w:r>
-          </w:p>
-        </w:tc>
-        <w:tc>
-          <w:tcPr>
-            <w:tcW w:w="900" w:type="dxa"/>
-            <w:tcBorders>
-              <w:top w:val="single" w:sz="6" w:space="0" w:color="000000"/>
-              <w:left w:val="single" w:sz="6" w:space="0" w:color="000000"/>
-              <w:bottom w:val="single" w:sz="6" w:space="0" w:color="000000"/>
-              <w:right w:val="single" w:sz="6" w:space="0" w:color="000000"/>
-            </w:tcBorders>
-            <w:noWrap/>
-          </w:tcPr>
-          <w:p>
-            <w:pPr>
-              <w:rPr>
-                <w:rFonts w:ascii="Arial" w:hAnsi="Arial" w:cs="Arial"/>
-                <w:sz w:val="18"/>
-                <w:szCs w:val="18"/>
-              </w:rPr>
-            </w:pPr>
-            <w:r>
-              <w:rPr>
-                <w:rFonts w:ascii="Arial" w:hAnsi="Arial" w:cs="Arial"/>
-                <w:sz w:val="18"/>
-                <w:szCs w:val="18"/>
-              </w:rPr>
-              <w:t>5</w:t>
-            </w:r>
-          </w:p>
-        </w:tc>
-        <w:tc>
-          <w:tcPr>
-            <w:tcW w:w="1136" w:type="dxa"/>
-            <w:tcBorders>
-              <w:top w:val="single" w:sz="6" w:space="0" w:color="000000"/>
-              <w:left w:val="single" w:sz="6" w:space="0" w:color="000000"/>
-              <w:bottom w:val="single" w:sz="6" w:space="0" w:color="000000"/>
-              <w:right w:val="single" w:sz="4" w:space="0" w:color="000000"/>
-            </w:tcBorders>
-            <w:noWrap/>
-          </w:tcPr>
-          <w:p>
-            <w:pPr>
-              <w:rPr>
-                <w:rFonts w:ascii="Arial" w:hAnsi="Arial" w:cs="Arial"/>
-                <w:sz w:val="18"/>
-                <w:szCs w:val="18"/>
-              </w:rPr>
-            </w:pPr>
-            <w:r>
-              <w:rPr>
-                <w:rFonts w:ascii="Arial" w:hAnsi="Arial" w:cs="Arial"/>
-                <w:sz w:val="18"/>
-                <w:szCs w:val="18"/>
-              </w:rPr>
-              <w:t>0</w:t>
-            </w:r>
-          </w:p>
-        </w:tc>
-      </w:tr>
-      <w:tr>
-        <w:trPr>
-          <w:trHeight w:val="255"/>
-        </w:trPr>
-        <w:tc>
-          <w:tcPr>
-            <w:tcW w:w="709" w:type="dxa"/>
-            <w:tcBorders>
-              <w:top w:val="single" w:sz="6" w:space="0" w:color="000000"/>
-              <w:left w:val="single" w:sz="4" w:space="0" w:color="000000"/>
-              <w:bottom w:val="single" w:sz="6" w:space="0" w:color="000000"/>
-              <w:right w:val="single" w:sz="6" w:space="0" w:color="000000"/>
-            </w:tcBorders>
-          </w:tcPr>
-          <w:p>
-            <w:pPr>
-              <w:widowControl/>
-              <w:spacing w:line="240" w:lineRule="auto"/>
-              <w:rPr>
-                <w:rFonts w:ascii="Arial" w:hAnsi="Arial" w:cs="Arial"/>
-                <w:sz w:val="18"/>
-                <w:szCs w:val="18"/>
-                <w:lang w:eastAsia="ja-JP"/>
-              </w:rPr>
-            </w:pPr>
-            <w:r>
-              <w:rPr>
-                <w:rFonts w:ascii="Arial" w:hAnsi="Arial" w:cs="Arial"/>
-                <w:sz w:val="18"/>
-                <w:szCs w:val="18"/>
-                <w:lang w:eastAsia="ja-JP"/>
-              </w:rPr>
-              <w:t>14</w:t>
-            </w:r>
-          </w:p>
-        </w:tc>
-        <w:tc>
-          <w:tcPr>
-            <w:tcW w:w="2886" w:type="dxa"/>
-            <w:tcBorders>
-              <w:top w:val="single" w:sz="6" w:space="0" w:color="000000"/>
-              <w:left w:val="single" w:sz="6" w:space="0" w:color="000000"/>
-              <w:bottom w:val="single" w:sz="6" w:space="0" w:color="000000"/>
-              <w:right w:val="single" w:sz="6" w:space="0" w:color="000000"/>
-            </w:tcBorders>
-            <w:noWrap/>
-          </w:tcPr>
-          <w:p>
-            <w:pPr>
-              <w:rPr>
-                <w:rFonts w:ascii="Arial" w:hAnsi="Arial" w:cs="Arial"/>
-              </w:rPr>
-            </w:pPr>
-            <w:r>
-              <w:rPr>
-                <w:rFonts w:ascii="Arial" w:hAnsi="Arial" w:cs="Arial"/>
-              </w:rPr>
-              <w:t>Code tidy up</w:t>
             </w:r>
           </w:p>
         </w:tc>
@@ -7935,6 +7718,17 @@
               </w:r>
             </w:hyperlink>
           </w:p>
+          <w:p>
+            <w:pPr>
+              <w:rPr>
+                <w:rFonts w:ascii="Arial" w:hAnsi="Arial" w:cs="Arial"/>
+                <w:color w:val="FF0000"/>
+                <w:sz w:val="18"/>
+                <w:szCs w:val="18"/>
+                <w:lang w:eastAsia="ja-JP"/>
+              </w:rPr>
+            </w:pPr>
+          </w:p>
         </w:tc>
         <w:tc>
           <w:tcPr>
@@ -8088,7 +7882,7 @@
                 <w:szCs w:val="18"/>
                 <w:lang w:eastAsia="ja-JP"/>
               </w:rPr>
-              <w:t>15</w:t>
+              <w:t>14</w:t>
             </w:r>
           </w:p>
         </w:tc>
@@ -8113,7 +7907,7 @@
               <w:rPr>
                 <w:rFonts w:ascii="Arial" w:hAnsi="Arial" w:cs="Arial"/>
               </w:rPr>
-              <w:t>review phase thing</w:t>
+              <w:t>Code tidy up</w:t>
             </w:r>
           </w:p>
         </w:tc>
@@ -8158,16 +7952,18 @@
                 <w:lang w:eastAsia="ja-JP"/>
               </w:rPr>
             </w:pPr>
-            <w:r>
-              <w:rPr>
-                <w:rFonts w:ascii="Arial" w:hAnsi="Arial" w:cs="Arial"/>
-                <w:color w:val="FF0000"/>
-                <w:sz w:val="18"/>
-                <w:szCs w:val="18"/>
-                <w:lang w:eastAsia="ja-JP"/>
-              </w:rPr>
-              <w:t>Not started</w:t>
-            </w:r>
+            <w:hyperlink r:id="rId15" w:anchor="diff-07aa6536a8bc72f781298d58cc94de6a" w:history="1">
+              <w:r>
+                <w:rPr>
+                  <w:rStyle w:val="Hyperlink"/>
+                  <w:rFonts w:ascii="Arial" w:hAnsi="Arial" w:cs="Arial"/>
+                  <w:sz w:val="18"/>
+                  <w:szCs w:val="18"/>
+                  <w:lang w:eastAsia="ja-JP"/>
+                </w:rPr>
+                <w:t>Complete</w:t>
+              </w:r>
+            </w:hyperlink>
           </w:p>
         </w:tc>
         <w:tc>
@@ -8220,6 +8016,15 @@
                 <w:lang w:eastAsia="ja-JP"/>
               </w:rPr>
             </w:pPr>
+            <w:r>
+              <w:rPr>
+                <w:rFonts w:ascii="Arial" w:hAnsi="Arial" w:cs="Arial"/>
+                <w:sz w:val="18"/>
+                <w:szCs w:val="18"/>
+                <w:lang w:eastAsia="ja-JP"/>
+              </w:rPr>
+              <w:t>5</w:t>
+            </w:r>
           </w:p>
         </w:tc>
         <w:tc>
@@ -8241,6 +8046,14 @@
                 <w:szCs w:val="18"/>
               </w:rPr>
             </w:pPr>
+            <w:r>
+              <w:rPr>
+                <w:rFonts w:ascii="Arial" w:hAnsi="Arial" w:cs="Arial"/>
+                <w:sz w:val="18"/>
+                <w:szCs w:val="18"/>
+              </w:rPr>
+              <w:t>5</w:t>
+            </w:r>
           </w:p>
         </w:tc>
         <w:tc>
@@ -8262,6 +8075,14 @@
                 <w:szCs w:val="18"/>
               </w:rPr>
             </w:pPr>
+            <w:r>
+              <w:rPr>
+                <w:rFonts w:ascii="Arial" w:hAnsi="Arial" w:cs="Arial"/>
+                <w:sz w:val="18"/>
+                <w:szCs w:val="18"/>
+              </w:rPr>
+              <w:t>0</w:t>
+            </w:r>
           </w:p>
         </w:tc>
       </w:tr>
@@ -8297,6 +8118,215 @@
                 <w:szCs w:val="18"/>
                 <w:lang w:eastAsia="ja-JP"/>
               </w:rPr>
+              <w:t>15</w:t>
+            </w:r>
+          </w:p>
+        </w:tc>
+        <w:tc>
+          <w:tcPr>
+            <w:tcW w:w="2886" w:type="dxa"/>
+            <w:tcBorders>
+              <w:top w:val="single" w:sz="6" w:space="0" w:color="000000"/>
+              <w:left w:val="single" w:sz="6" w:space="0" w:color="000000"/>
+              <w:bottom w:val="single" w:sz="6" w:space="0" w:color="000000"/>
+              <w:right w:val="single" w:sz="6" w:space="0" w:color="000000"/>
+            </w:tcBorders>
+            <w:noWrap/>
+          </w:tcPr>
+          <w:p>
+            <w:pPr>
+              <w:rPr>
+                <w:rFonts w:ascii="Arial" w:hAnsi="Arial" w:cs="Arial"/>
+              </w:rPr>
+            </w:pPr>
+            <w:r>
+              <w:rPr>
+                <w:rFonts w:ascii="Arial" w:hAnsi="Arial" w:cs="Arial"/>
+              </w:rPr>
+              <w:t>review phase thing</w:t>
+            </w:r>
+          </w:p>
+        </w:tc>
+        <w:tc>
+          <w:tcPr>
+            <w:tcW w:w="1710" w:type="dxa"/>
+            <w:tcBorders>
+              <w:top w:val="single" w:sz="6" w:space="0" w:color="000000"/>
+              <w:left w:val="single" w:sz="6" w:space="0" w:color="000000"/>
+              <w:bottom w:val="single" w:sz="6" w:space="0" w:color="000000"/>
+              <w:right w:val="single" w:sz="6" w:space="0" w:color="000000"/>
+            </w:tcBorders>
+          </w:tcPr>
+          <w:p>
+            <w:pPr>
+              <w:rPr>
+                <w:rFonts w:ascii="Arial" w:hAnsi="Arial" w:cs="Arial"/>
+                <w:sz w:val="18"/>
+                <w:szCs w:val="18"/>
+              </w:rPr>
+            </w:pPr>
+          </w:p>
+        </w:tc>
+        <w:tc>
+          <w:tcPr>
+            <w:tcW w:w="1530" w:type="dxa"/>
+            <w:tcBorders>
+              <w:top w:val="single" w:sz="6" w:space="0" w:color="000000"/>
+              <w:left w:val="single" w:sz="6" w:space="0" w:color="000000"/>
+              <w:bottom w:val="single" w:sz="6" w:space="0" w:color="000000"/>
+              <w:right w:val="single" w:sz="6" w:space="0" w:color="000000"/>
+            </w:tcBorders>
+            <w:noWrap/>
+          </w:tcPr>
+          <w:p>
+            <w:pPr>
+              <w:rPr>
+                <w:rFonts w:ascii="Arial" w:hAnsi="Arial" w:cs="Arial"/>
+                <w:color w:val="FF0000"/>
+                <w:sz w:val="18"/>
+                <w:szCs w:val="18"/>
+                <w:lang w:eastAsia="ja-JP"/>
+              </w:rPr>
+            </w:pPr>
+            <w:r>
+              <w:rPr>
+                <w:rFonts w:ascii="Arial" w:hAnsi="Arial" w:cs="Arial"/>
+                <w:color w:val="FF0000"/>
+                <w:sz w:val="18"/>
+                <w:szCs w:val="18"/>
+                <w:lang w:eastAsia="ja-JP"/>
+              </w:rPr>
+              <w:t>Not started</w:t>
+            </w:r>
+          </w:p>
+        </w:tc>
+        <w:tc>
+          <w:tcPr>
+            <w:tcW w:w="1014" w:type="dxa"/>
+            <w:tcBorders>
+              <w:top w:val="single" w:sz="6" w:space="0" w:color="000000"/>
+              <w:left w:val="single" w:sz="6" w:space="0" w:color="000000"/>
+              <w:bottom w:val="single" w:sz="6" w:space="0" w:color="000000"/>
+              <w:right w:val="single" w:sz="6" w:space="0" w:color="000000"/>
+            </w:tcBorders>
+            <w:noWrap/>
+          </w:tcPr>
+          <w:p>
+            <w:pPr>
+              <w:rPr>
+                <w:rFonts w:ascii="Arial" w:hAnsi="Arial" w:cs="Arial"/>
+                <w:sz w:val="18"/>
+                <w:szCs w:val="18"/>
+              </w:rPr>
+            </w:pPr>
+            <w:r>
+              <w:rPr>
+                <w:rFonts w:ascii="Arial" w:hAnsi="Arial" w:cs="Arial"/>
+                <w:sz w:val="18"/>
+                <w:szCs w:val="18"/>
+              </w:rPr>
+              <w:t>Charnes</w:t>
+            </w:r>
+          </w:p>
+        </w:tc>
+        <w:tc>
+          <w:tcPr>
+            <w:tcW w:w="1080" w:type="dxa"/>
+            <w:tcBorders>
+              <w:top w:val="single" w:sz="6" w:space="0" w:color="000000"/>
+              <w:left w:val="single" w:sz="6" w:space="0" w:color="000000"/>
+              <w:bottom w:val="single" w:sz="6" w:space="0" w:color="000000"/>
+              <w:right w:val="single" w:sz="6" w:space="0" w:color="000000"/>
+            </w:tcBorders>
+          </w:tcPr>
+          <w:p>
+            <w:pPr>
+              <w:widowControl/>
+              <w:spacing w:line="240" w:lineRule="auto"/>
+              <w:rPr>
+                <w:rFonts w:ascii="Arial" w:hAnsi="Arial" w:cs="Arial"/>
+                <w:sz w:val="18"/>
+                <w:szCs w:val="18"/>
+                <w:lang w:eastAsia="ja-JP"/>
+              </w:rPr>
+            </w:pPr>
+          </w:p>
+        </w:tc>
+        <w:tc>
+          <w:tcPr>
+            <w:tcW w:w="900" w:type="dxa"/>
+            <w:tcBorders>
+              <w:top w:val="single" w:sz="6" w:space="0" w:color="000000"/>
+              <w:left w:val="single" w:sz="6" w:space="0" w:color="000000"/>
+              <w:bottom w:val="single" w:sz="6" w:space="0" w:color="000000"/>
+              <w:right w:val="single" w:sz="6" w:space="0" w:color="000000"/>
+            </w:tcBorders>
+            <w:noWrap/>
+          </w:tcPr>
+          <w:p>
+            <w:pPr>
+              <w:rPr>
+                <w:rFonts w:ascii="Arial" w:hAnsi="Arial" w:cs="Arial"/>
+                <w:sz w:val="18"/>
+                <w:szCs w:val="18"/>
+              </w:rPr>
+            </w:pPr>
+          </w:p>
+        </w:tc>
+        <w:tc>
+          <w:tcPr>
+            <w:tcW w:w="1136" w:type="dxa"/>
+            <w:tcBorders>
+              <w:top w:val="single" w:sz="6" w:space="0" w:color="000000"/>
+              <w:left w:val="single" w:sz="6" w:space="0" w:color="000000"/>
+              <w:bottom w:val="single" w:sz="6" w:space="0" w:color="000000"/>
+              <w:right w:val="single" w:sz="4" w:space="0" w:color="000000"/>
+            </w:tcBorders>
+            <w:noWrap/>
+          </w:tcPr>
+          <w:p>
+            <w:pPr>
+              <w:rPr>
+                <w:rFonts w:ascii="Arial" w:hAnsi="Arial" w:cs="Arial"/>
+                <w:sz w:val="18"/>
+                <w:szCs w:val="18"/>
+              </w:rPr>
+            </w:pPr>
+          </w:p>
+        </w:tc>
+      </w:tr>
+      <w:tr>
+        <w:trPr>
+          <w:trHeight w:val="255"/>
+        </w:trPr>
+        <w:tc>
+          <w:tcPr>
+            <w:tcW w:w="709" w:type="dxa"/>
+            <w:tcBorders>
+              <w:top w:val="single" w:sz="6" w:space="0" w:color="000000"/>
+              <w:left w:val="single" w:sz="4" w:space="0" w:color="000000"/>
+              <w:bottom w:val="single" w:sz="6" w:space="0" w:color="000000"/>
+              <w:right w:val="single" w:sz="6" w:space="0" w:color="000000"/>
+            </w:tcBorders>
+          </w:tcPr>
+          <w:p>
+            <w:pPr>
+              <w:widowControl/>
+              <w:spacing w:line="240" w:lineRule="auto"/>
+              <w:rPr>
+                <w:rFonts w:ascii="Arial" w:hAnsi="Arial" w:cs="Arial"/>
+                <w:sz w:val="18"/>
+                <w:szCs w:val="18"/>
+                <w:lang w:eastAsia="ja-JP"/>
+              </w:rPr>
+            </w:pPr>
+            <w:r>
+              <w:rPr>
+                <w:rFonts w:ascii="Arial" w:hAnsi="Arial" w:cs="Arial"/>
+                <w:sz w:val="18"/>
+                <w:szCs w:val="18"/>
+                <w:lang w:eastAsia="ja-JP"/>
+              </w:rPr>
               <w:t>16</w:t>
             </w:r>
           </w:p>
@@ -8322,8 +8352,16 @@
               <w:rPr>
                 <w:rFonts w:ascii="Arial" w:hAnsi="Arial" w:cs="Arial"/>
               </w:rPr>
-              <w:t>Build Project to Xcode</w:t>
-            </w:r>
+              <w:t xml:space="preserve">Build Project to </w:t>
+            </w:r>
+            <w:proofErr w:type="spellStart"/>
+            <w:r>
+              <w:rPr>
+                <w:rFonts w:ascii="Arial" w:hAnsi="Arial" w:cs="Arial"/>
+              </w:rPr>
+              <w:t>Xcode</w:t>
+            </w:r>
+            <w:proofErr w:type="spellEnd"/>
           </w:p>
         </w:tc>
         <w:tc>
@@ -8350,7 +8388,43 @@
                 <w:sz w:val="18"/>
                 <w:szCs w:val="18"/>
               </w:rPr>
-              <w:t xml:space="preserve">Build and Run project for ios and resolve all bugs in Xcode. </w:t>
+              <w:t xml:space="preserve">Build and Run project for </w:t>
+            </w:r>
+            <w:proofErr w:type="spellStart"/>
+            <w:r>
+              <w:rPr>
+                <w:rFonts w:ascii="Arial" w:hAnsi="Arial" w:cs="Arial"/>
+                <w:sz w:val="18"/>
+                <w:szCs w:val="18"/>
+              </w:rPr>
+              <w:t>ios</w:t>
+            </w:r>
+            <w:proofErr w:type="spellEnd"/>
+            <w:r>
+              <w:rPr>
+                <w:rFonts w:ascii="Arial" w:hAnsi="Arial" w:cs="Arial"/>
+                <w:sz w:val="18"/>
+                <w:szCs w:val="18"/>
+              </w:rPr>
+              <w:t xml:space="preserve"> and resolve all bugs in </w:t>
+            </w:r>
+            <w:proofErr w:type="spellStart"/>
+            <w:r>
+              <w:rPr>
+                <w:rFonts w:ascii="Arial" w:hAnsi="Arial" w:cs="Arial"/>
+                <w:sz w:val="18"/>
+                <w:szCs w:val="18"/>
+              </w:rPr>
+              <w:t>Xcode</w:t>
+            </w:r>
+            <w:proofErr w:type="spellEnd"/>
+            <w:r>
+              <w:rPr>
+                <w:rFonts w:ascii="Arial" w:hAnsi="Arial" w:cs="Arial"/>
+                <w:sz w:val="18"/>
+                <w:szCs w:val="18"/>
+              </w:rPr>
+              <w:t xml:space="preserve">. </w:t>
             </w:r>
           </w:p>
         </w:tc>
@@ -8383,11 +8457,232 @@
                 <w:szCs w:val="18"/>
                 <w:lang w:eastAsia="ja-JP"/>
               </w:rPr>
-              <w:t xml:space="preserve">Complete, yet to push. </w:t>
-            </w:r>
-            <w:bookmarkStart w:id="1" w:name="_GoBack"/>
-            <w:bookmarkEnd w:id="1"/>
-            <w:r>
+              <w:t xml:space="preserve">Complete, yet to push.  </w:t>
+            </w:r>
+          </w:p>
+        </w:tc>
+        <w:tc>
+          <w:tcPr>
+            <w:tcW w:w="1014" w:type="dxa"/>
+            <w:tcBorders>
+              <w:top w:val="single" w:sz="6" w:space="0" w:color="000000"/>
+              <w:left w:val="single" w:sz="6" w:space="0" w:color="000000"/>
+              <w:bottom w:val="single" w:sz="6" w:space="0" w:color="000000"/>
+              <w:right w:val="single" w:sz="6" w:space="0" w:color="000000"/>
+            </w:tcBorders>
+            <w:noWrap/>
+          </w:tcPr>
+          <w:p>
+            <w:pPr>
+              <w:rPr>
+                <w:rFonts w:ascii="Arial" w:hAnsi="Arial" w:cs="Arial"/>
+                <w:sz w:val="18"/>
+                <w:szCs w:val="18"/>
+              </w:rPr>
+            </w:pPr>
+            <w:r>
+              <w:rPr>
+                <w:rFonts w:ascii="Arial" w:hAnsi="Arial" w:cs="Arial"/>
+                <w:sz w:val="18"/>
+                <w:szCs w:val="18"/>
+              </w:rPr>
+              <w:t>Aaron</w:t>
+            </w:r>
+          </w:p>
+        </w:tc>
+        <w:tc>
+          <w:tcPr>
+            <w:tcW w:w="1080" w:type="dxa"/>
+            <w:tcBorders>
+              <w:top w:val="single" w:sz="6" w:space="0" w:color="000000"/>
+              <w:left w:val="single" w:sz="6" w:space="0" w:color="000000"/>
+              <w:bottom w:val="single" w:sz="6" w:space="0" w:color="000000"/>
+              <w:right w:val="single" w:sz="6" w:space="0" w:color="000000"/>
+            </w:tcBorders>
+          </w:tcPr>
+          <w:p>
+            <w:pPr>
+              <w:widowControl/>
+              <w:spacing w:line="240" w:lineRule="auto"/>
+              <w:rPr>
+                <w:rFonts w:ascii="Arial" w:hAnsi="Arial" w:cs="Arial"/>
+                <w:sz w:val="18"/>
+                <w:szCs w:val="18"/>
+                <w:lang w:eastAsia="ja-JP"/>
+              </w:rPr>
+            </w:pPr>
+            <w:r>
+              <w:rPr>
+                <w:rFonts w:ascii="Arial" w:hAnsi="Arial" w:cs="Arial"/>
+                <w:sz w:val="18"/>
+                <w:szCs w:val="18"/>
+                <w:lang w:eastAsia="ja-JP"/>
+              </w:rPr>
+              <w:t>3</w:t>
+            </w:r>
+          </w:p>
+        </w:tc>
+        <w:tc>
+          <w:tcPr>
+            <w:tcW w:w="900" w:type="dxa"/>
+            <w:tcBorders>
+              <w:top w:val="single" w:sz="6" w:space="0" w:color="000000"/>
+              <w:left w:val="single" w:sz="6" w:space="0" w:color="000000"/>
+              <w:bottom w:val="single" w:sz="6" w:space="0" w:color="000000"/>
+              <w:right w:val="single" w:sz="6" w:space="0" w:color="000000"/>
+            </w:tcBorders>
+            <w:noWrap/>
+          </w:tcPr>
+          <w:p>
+            <w:pPr>
+              <w:rPr>
+                <w:rFonts w:ascii="Arial" w:hAnsi="Arial" w:cs="Arial"/>
+                <w:sz w:val="18"/>
+                <w:szCs w:val="18"/>
+              </w:rPr>
+            </w:pPr>
+            <w:r>
+              <w:rPr>
+                <w:rFonts w:ascii="Arial" w:hAnsi="Arial" w:cs="Arial"/>
+                <w:sz w:val="18"/>
+                <w:szCs w:val="18"/>
+              </w:rPr>
+              <w:t>3</w:t>
+            </w:r>
+          </w:p>
+        </w:tc>
+        <w:tc>
+          <w:tcPr>
+            <w:tcW w:w="1136" w:type="dxa"/>
+            <w:tcBorders>
+              <w:top w:val="single" w:sz="6" w:space="0" w:color="000000"/>
+              <w:left w:val="single" w:sz="6" w:space="0" w:color="000000"/>
+              <w:bottom w:val="single" w:sz="6" w:space="0" w:color="000000"/>
+              <w:right w:val="single" w:sz="4" w:space="0" w:color="000000"/>
+            </w:tcBorders>
+            <w:noWrap/>
+          </w:tcPr>
+          <w:p>
+            <w:pPr>
+              <w:rPr>
+                <w:rFonts w:ascii="Arial" w:hAnsi="Arial" w:cs="Arial"/>
+                <w:sz w:val="18"/>
+                <w:szCs w:val="18"/>
+              </w:rPr>
+            </w:pPr>
+            <w:r>
+              <w:rPr>
+                <w:rFonts w:ascii="Arial" w:hAnsi="Arial" w:cs="Arial"/>
+                <w:sz w:val="18"/>
+                <w:szCs w:val="18"/>
+              </w:rPr>
+              <w:t>0</w:t>
+            </w:r>
+          </w:p>
+        </w:tc>
+      </w:tr>
+      <w:tr>
+        <w:trPr>
+          <w:trHeight w:val="255"/>
+        </w:trPr>
+        <w:tc>
+          <w:tcPr>
+            <w:tcW w:w="709" w:type="dxa"/>
+            <w:tcBorders>
+              <w:top w:val="single" w:sz="6" w:space="0" w:color="000000"/>
+              <w:left w:val="single" w:sz="4" w:space="0" w:color="000000"/>
+              <w:bottom w:val="single" w:sz="6" w:space="0" w:color="000000"/>
+              <w:right w:val="single" w:sz="6" w:space="0" w:color="000000"/>
+            </w:tcBorders>
+          </w:tcPr>
+          <w:p>
+            <w:pPr>
+              <w:widowControl/>
+              <w:spacing w:line="240" w:lineRule="auto"/>
+              <w:rPr>
+                <w:rFonts w:ascii="Arial" w:hAnsi="Arial" w:cs="Arial"/>
+                <w:sz w:val="18"/>
+                <w:szCs w:val="18"/>
+                <w:lang w:eastAsia="ja-JP"/>
+              </w:rPr>
+            </w:pPr>
+            <w:r>
+              <w:rPr>
+                <w:rFonts w:ascii="Arial" w:hAnsi="Arial" w:cs="Arial"/>
+                <w:sz w:val="18"/>
+                <w:szCs w:val="18"/>
+                <w:lang w:eastAsia="ja-JP"/>
+              </w:rPr>
+              <w:t>17</w:t>
+            </w:r>
+          </w:p>
+        </w:tc>
+        <w:tc>
+          <w:tcPr>
+            <w:tcW w:w="2886" w:type="dxa"/>
+            <w:tcBorders>
+              <w:top w:val="single" w:sz="6" w:space="0" w:color="000000"/>
+              <w:left w:val="single" w:sz="6" w:space="0" w:color="000000"/>
+              <w:bottom w:val="single" w:sz="6" w:space="0" w:color="000000"/>
+              <w:right w:val="single" w:sz="6" w:space="0" w:color="000000"/>
+            </w:tcBorders>
+            <w:noWrap/>
+          </w:tcPr>
+          <w:p>
+            <w:pPr>
+              <w:rPr>
+                <w:rFonts w:ascii="Arial" w:hAnsi="Arial" w:cs="Arial"/>
+              </w:rPr>
+            </w:pPr>
+            <w:r>
+              <w:rPr>
+                <w:rFonts w:ascii="Arial" w:hAnsi="Arial" w:cs="Arial"/>
+              </w:rPr>
+              <w:t xml:space="preserve">Facebook Integration </w:t>
+            </w:r>
+          </w:p>
+        </w:tc>
+        <w:tc>
+          <w:tcPr>
+            <w:tcW w:w="1710" w:type="dxa"/>
+            <w:tcBorders>
+              <w:top w:val="single" w:sz="6" w:space="0" w:color="000000"/>
+              <w:left w:val="single" w:sz="6" w:space="0" w:color="000000"/>
+              <w:bottom w:val="single" w:sz="6" w:space="0" w:color="000000"/>
+              <w:right w:val="single" w:sz="6" w:space="0" w:color="000000"/>
+            </w:tcBorders>
+          </w:tcPr>
+          <w:p>
+            <w:pPr>
+              <w:rPr>
+                <w:rFonts w:ascii="Arial" w:hAnsi="Arial" w:cs="Arial"/>
+                <w:sz w:val="18"/>
+                <w:szCs w:val="18"/>
+              </w:rPr>
+            </w:pPr>
+            <w:r>
+              <w:rPr>
+                <w:rFonts w:ascii="Arial" w:hAnsi="Arial" w:cs="Arial"/>
+                <w:sz w:val="18"/>
+                <w:szCs w:val="18"/>
+              </w:rPr>
+              <w:t>Complete Facebook login &amp; Share</w:t>
+            </w:r>
+          </w:p>
+        </w:tc>
+        <w:tc>
+          <w:tcPr>
+            <w:tcW w:w="1530" w:type="dxa"/>
+            <w:tcBorders>
+              <w:top w:val="single" w:sz="6" w:space="0" w:color="000000"/>
+              <w:left w:val="single" w:sz="6" w:space="0" w:color="000000"/>
+              <w:bottom w:val="single" w:sz="6" w:space="0" w:color="000000"/>
+              <w:right w:val="single" w:sz="6" w:space="0" w:color="000000"/>
+            </w:tcBorders>
+            <w:noWrap/>
+          </w:tcPr>
+          <w:p>
+            <w:pPr>
               <w:rPr>
                 <w:rFonts w:ascii="Arial" w:hAnsi="Arial" w:cs="Arial"/>
                 <w:color w:val="FF0000"/>
@@ -8395,8 +8690,19 @@
                 <w:szCs w:val="18"/>
                 <w:lang w:eastAsia="ja-JP"/>
               </w:rPr>
-              <w:t xml:space="preserve"> </w:t>
-            </w:r>
+            </w:pPr>
+            <w:hyperlink r:id="rId16" w:history="1">
+              <w:r>
+                <w:rPr>
+                  <w:rStyle w:val="Hyperlink"/>
+                  <w:rFonts w:ascii="Arial" w:hAnsi="Arial" w:cs="Arial"/>
+                  <w:sz w:val="18"/>
+                  <w:szCs w:val="18"/>
+                  <w:lang w:eastAsia="ja-JP"/>
+                </w:rPr>
+                <w:t>Complete</w:t>
+              </w:r>
+            </w:hyperlink>
           </w:p>
         </w:tc>
         <w:tc>
@@ -8424,7 +8730,495 @@
                 <w:sz w:val="18"/>
                 <w:szCs w:val="18"/>
               </w:rPr>
-              <w:t>Aaron</w:t>
+              <w:t>Michelle</w:t>
+            </w:r>
+          </w:p>
+        </w:tc>
+        <w:tc>
+          <w:tcPr>
+            <w:tcW w:w="1080" w:type="dxa"/>
+            <w:tcBorders>
+              <w:top w:val="single" w:sz="6" w:space="0" w:color="000000"/>
+              <w:left w:val="single" w:sz="6" w:space="0" w:color="000000"/>
+              <w:bottom w:val="single" w:sz="6" w:space="0" w:color="000000"/>
+              <w:right w:val="single" w:sz="6" w:space="0" w:color="000000"/>
+            </w:tcBorders>
+          </w:tcPr>
+          <w:p>
+            <w:pPr>
+              <w:widowControl/>
+              <w:spacing w:line="240" w:lineRule="auto"/>
+              <w:rPr>
+                <w:rFonts w:ascii="Arial" w:hAnsi="Arial" w:cs="Arial"/>
+                <w:sz w:val="18"/>
+                <w:szCs w:val="18"/>
+                <w:lang w:eastAsia="ja-JP"/>
+              </w:rPr>
+            </w:pPr>
+            <w:r>
+              <w:rPr>
+                <w:rFonts w:ascii="Arial" w:hAnsi="Arial" w:cs="Arial"/>
+                <w:sz w:val="18"/>
+                <w:szCs w:val="18"/>
+                <w:lang w:eastAsia="ja-JP"/>
+              </w:rPr>
+              <w:t>15</w:t>
+            </w:r>
+          </w:p>
+        </w:tc>
+        <w:tc>
+          <w:tcPr>
+            <w:tcW w:w="900" w:type="dxa"/>
+            <w:tcBorders>
+              <w:top w:val="single" w:sz="6" w:space="0" w:color="000000"/>
+              <w:left w:val="single" w:sz="6" w:space="0" w:color="000000"/>
+              <w:bottom w:val="single" w:sz="6" w:space="0" w:color="000000"/>
+              <w:right w:val="single" w:sz="6" w:space="0" w:color="000000"/>
+            </w:tcBorders>
+            <w:noWrap/>
+          </w:tcPr>
+          <w:p>
+            <w:pPr>
+              <w:rPr>
+                <w:rFonts w:ascii="Arial" w:hAnsi="Arial" w:cs="Arial"/>
+                <w:sz w:val="18"/>
+                <w:szCs w:val="18"/>
+              </w:rPr>
+            </w:pPr>
+            <w:r>
+              <w:rPr>
+                <w:rFonts w:ascii="Arial" w:hAnsi="Arial" w:cs="Arial"/>
+                <w:sz w:val="18"/>
+                <w:szCs w:val="18"/>
+              </w:rPr>
+              <w:t>15</w:t>
+            </w:r>
+          </w:p>
+        </w:tc>
+        <w:tc>
+          <w:tcPr>
+            <w:tcW w:w="1136" w:type="dxa"/>
+            <w:tcBorders>
+              <w:top w:val="single" w:sz="6" w:space="0" w:color="000000"/>
+              <w:left w:val="single" w:sz="6" w:space="0" w:color="000000"/>
+              <w:bottom w:val="single" w:sz="6" w:space="0" w:color="000000"/>
+              <w:right w:val="single" w:sz="4" w:space="0" w:color="000000"/>
+            </w:tcBorders>
+            <w:noWrap/>
+          </w:tcPr>
+          <w:p>
+            <w:pPr>
+              <w:rPr>
+                <w:rFonts w:ascii="Arial" w:hAnsi="Arial" w:cs="Arial"/>
+                <w:sz w:val="18"/>
+                <w:szCs w:val="18"/>
+              </w:rPr>
+            </w:pPr>
+            <w:r>
+              <w:rPr>
+                <w:rFonts w:ascii="Arial" w:hAnsi="Arial" w:cs="Arial"/>
+                <w:sz w:val="18"/>
+                <w:szCs w:val="18"/>
+              </w:rPr>
+              <w:t>0</w:t>
+            </w:r>
+          </w:p>
+        </w:tc>
+      </w:tr>
+      <w:tr>
+        <w:trPr>
+          <w:trHeight w:val="255"/>
+        </w:trPr>
+        <w:tc>
+          <w:tcPr>
+            <w:tcW w:w="709" w:type="dxa"/>
+            <w:tcBorders>
+              <w:top w:val="single" w:sz="6" w:space="0" w:color="000000"/>
+              <w:left w:val="single" w:sz="4" w:space="0" w:color="000000"/>
+              <w:bottom w:val="single" w:sz="6" w:space="0" w:color="000000"/>
+              <w:right w:val="single" w:sz="6" w:space="0" w:color="000000"/>
+            </w:tcBorders>
+          </w:tcPr>
+          <w:p>
+            <w:pPr>
+              <w:widowControl/>
+              <w:spacing w:line="240" w:lineRule="auto"/>
+              <w:rPr>
+                <w:rFonts w:ascii="Arial" w:hAnsi="Arial" w:cs="Arial"/>
+                <w:sz w:val="18"/>
+                <w:szCs w:val="18"/>
+                <w:lang w:eastAsia="ja-JP"/>
+              </w:rPr>
+            </w:pPr>
+            <w:r>
+              <w:rPr>
+                <w:rFonts w:ascii="Arial" w:hAnsi="Arial" w:cs="Arial"/>
+                <w:sz w:val="18"/>
+                <w:szCs w:val="18"/>
+                <w:lang w:eastAsia="ja-JP"/>
+              </w:rPr>
+              <w:t>18</w:t>
+            </w:r>
+          </w:p>
+        </w:tc>
+        <w:tc>
+          <w:tcPr>
+            <w:tcW w:w="2886" w:type="dxa"/>
+            <w:tcBorders>
+              <w:top w:val="single" w:sz="6" w:space="0" w:color="000000"/>
+              <w:left w:val="single" w:sz="6" w:space="0" w:color="000000"/>
+              <w:bottom w:val="single" w:sz="6" w:space="0" w:color="000000"/>
+              <w:right w:val="single" w:sz="6" w:space="0" w:color="000000"/>
+            </w:tcBorders>
+            <w:noWrap/>
+          </w:tcPr>
+          <w:p>
+            <w:pPr>
+              <w:rPr>
+                <w:rFonts w:ascii="Arial" w:hAnsi="Arial" w:cs="Arial"/>
+              </w:rPr>
+            </w:pPr>
+            <w:r>
+              <w:rPr>
+                <w:rFonts w:ascii="Arial" w:hAnsi="Arial" w:cs="Arial"/>
+              </w:rPr>
+              <w:t>Wrote Facebook UATs</w:t>
+            </w:r>
+          </w:p>
+        </w:tc>
+        <w:tc>
+          <w:tcPr>
+            <w:tcW w:w="1710" w:type="dxa"/>
+            <w:tcBorders>
+              <w:top w:val="single" w:sz="6" w:space="0" w:color="000000"/>
+              <w:left w:val="single" w:sz="6" w:space="0" w:color="000000"/>
+              <w:bottom w:val="single" w:sz="6" w:space="0" w:color="000000"/>
+              <w:right w:val="single" w:sz="6" w:space="0" w:color="000000"/>
+            </w:tcBorders>
+          </w:tcPr>
+          <w:p>
+            <w:pPr>
+              <w:rPr>
+                <w:rFonts w:ascii="Arial" w:hAnsi="Arial" w:cs="Arial"/>
+                <w:sz w:val="18"/>
+                <w:szCs w:val="18"/>
+              </w:rPr>
+            </w:pPr>
+            <w:r>
+              <w:rPr>
+                <w:rFonts w:ascii="Arial" w:hAnsi="Arial" w:cs="Arial"/>
+                <w:sz w:val="18"/>
+                <w:szCs w:val="18"/>
+              </w:rPr>
+              <w:t>Finalise writing of UAT tests for Facebook</w:t>
+            </w:r>
+          </w:p>
+        </w:tc>
+        <w:tc>
+          <w:tcPr>
+            <w:tcW w:w="1530" w:type="dxa"/>
+            <w:tcBorders>
+              <w:top w:val="single" w:sz="6" w:space="0" w:color="000000"/>
+              <w:left w:val="single" w:sz="6" w:space="0" w:color="000000"/>
+              <w:bottom w:val="single" w:sz="6" w:space="0" w:color="000000"/>
+              <w:right w:val="single" w:sz="6" w:space="0" w:color="000000"/>
+            </w:tcBorders>
+            <w:noWrap/>
+          </w:tcPr>
+          <w:p>
+            <w:pPr>
+              <w:rPr>
+                <w:rFonts w:ascii="Arial" w:hAnsi="Arial" w:cs="Arial"/>
+                <w:color w:val="FF0000"/>
+                <w:sz w:val="18"/>
+                <w:szCs w:val="18"/>
+                <w:lang w:eastAsia="ja-JP"/>
+              </w:rPr>
+            </w:pPr>
+            <w:hyperlink r:id="rId17" w:history="1">
+              <w:r>
+                <w:rPr>
+                  <w:rStyle w:val="Hyperlink"/>
+                  <w:rFonts w:ascii="Arial" w:hAnsi="Arial" w:cs="Arial"/>
+                  <w:sz w:val="18"/>
+                  <w:szCs w:val="18"/>
+                  <w:lang w:eastAsia="ja-JP"/>
+                </w:rPr>
+                <w:t>Complete</w:t>
+              </w:r>
+            </w:hyperlink>
+          </w:p>
+        </w:tc>
+        <w:tc>
+          <w:tcPr>
+            <w:tcW w:w="1014" w:type="dxa"/>
+            <w:tcBorders>
+              <w:top w:val="single" w:sz="6" w:space="0" w:color="000000"/>
+              <w:left w:val="single" w:sz="6" w:space="0" w:color="000000"/>
+              <w:bottom w:val="single" w:sz="6" w:space="0" w:color="000000"/>
+              <w:right w:val="single" w:sz="6" w:space="0" w:color="000000"/>
+            </w:tcBorders>
+            <w:noWrap/>
+          </w:tcPr>
+          <w:p>
+            <w:pPr>
+              <w:rPr>
+                <w:rFonts w:ascii="Arial" w:hAnsi="Arial" w:cs="Arial"/>
+                <w:sz w:val="18"/>
+                <w:szCs w:val="18"/>
+              </w:rPr>
+            </w:pPr>
+            <w:r>
+              <w:rPr>
+                <w:rFonts w:ascii="Arial" w:hAnsi="Arial" w:cs="Arial"/>
+                <w:sz w:val="18"/>
+                <w:szCs w:val="18"/>
+              </w:rPr>
+              <w:t>Michelle</w:t>
+            </w:r>
+          </w:p>
+        </w:tc>
+        <w:tc>
+          <w:tcPr>
+            <w:tcW w:w="1080" w:type="dxa"/>
+            <w:tcBorders>
+              <w:top w:val="single" w:sz="6" w:space="0" w:color="000000"/>
+              <w:left w:val="single" w:sz="6" w:space="0" w:color="000000"/>
+              <w:bottom w:val="single" w:sz="6" w:space="0" w:color="000000"/>
+              <w:right w:val="single" w:sz="6" w:space="0" w:color="000000"/>
+            </w:tcBorders>
+          </w:tcPr>
+          <w:p>
+            <w:pPr>
+              <w:widowControl/>
+              <w:spacing w:line="240" w:lineRule="auto"/>
+              <w:rPr>
+                <w:rFonts w:ascii="Arial" w:hAnsi="Arial" w:cs="Arial"/>
+                <w:sz w:val="18"/>
+                <w:szCs w:val="18"/>
+                <w:lang w:eastAsia="ja-JP"/>
+              </w:rPr>
+            </w:pPr>
+            <w:r>
+              <w:rPr>
+                <w:rFonts w:ascii="Arial" w:hAnsi="Arial" w:cs="Arial"/>
+                <w:sz w:val="18"/>
+                <w:szCs w:val="18"/>
+                <w:lang w:eastAsia="ja-JP"/>
+              </w:rPr>
+              <w:t>1</w:t>
+            </w:r>
+          </w:p>
+        </w:tc>
+        <w:tc>
+          <w:tcPr>
+            <w:tcW w:w="900" w:type="dxa"/>
+            <w:tcBorders>
+              <w:top w:val="single" w:sz="6" w:space="0" w:color="000000"/>
+              <w:left w:val="single" w:sz="6" w:space="0" w:color="000000"/>
+              <w:bottom w:val="single" w:sz="6" w:space="0" w:color="000000"/>
+              <w:right w:val="single" w:sz="6" w:space="0" w:color="000000"/>
+            </w:tcBorders>
+            <w:noWrap/>
+          </w:tcPr>
+          <w:p>
+            <w:pPr>
+              <w:rPr>
+                <w:rFonts w:ascii="Arial" w:hAnsi="Arial" w:cs="Arial"/>
+                <w:sz w:val="18"/>
+                <w:szCs w:val="18"/>
+              </w:rPr>
+            </w:pPr>
+            <w:r>
+              <w:rPr>
+                <w:rFonts w:ascii="Arial" w:hAnsi="Arial" w:cs="Arial"/>
+                <w:sz w:val="18"/>
+                <w:szCs w:val="18"/>
+              </w:rPr>
+              <w:t>1</w:t>
+            </w:r>
+          </w:p>
+        </w:tc>
+        <w:tc>
+          <w:tcPr>
+            <w:tcW w:w="1136" w:type="dxa"/>
+            <w:tcBorders>
+              <w:top w:val="single" w:sz="6" w:space="0" w:color="000000"/>
+              <w:left w:val="single" w:sz="6" w:space="0" w:color="000000"/>
+              <w:bottom w:val="single" w:sz="6" w:space="0" w:color="000000"/>
+              <w:right w:val="single" w:sz="4" w:space="0" w:color="000000"/>
+            </w:tcBorders>
+            <w:noWrap/>
+          </w:tcPr>
+          <w:p>
+            <w:pPr>
+              <w:rPr>
+                <w:rFonts w:ascii="Arial" w:hAnsi="Arial" w:cs="Arial"/>
+                <w:sz w:val="18"/>
+                <w:szCs w:val="18"/>
+              </w:rPr>
+            </w:pPr>
+            <w:r>
+              <w:rPr>
+                <w:rFonts w:ascii="Arial" w:hAnsi="Arial" w:cs="Arial"/>
+                <w:sz w:val="18"/>
+                <w:szCs w:val="18"/>
+              </w:rPr>
+              <w:t>0</w:t>
+            </w:r>
+          </w:p>
+        </w:tc>
+      </w:tr>
+      <w:tr>
+        <w:trPr>
+          <w:trHeight w:val="255"/>
+        </w:trPr>
+        <w:tc>
+          <w:tcPr>
+            <w:tcW w:w="709" w:type="dxa"/>
+            <w:tcBorders>
+              <w:top w:val="single" w:sz="6" w:space="0" w:color="000000"/>
+              <w:left w:val="single" w:sz="4" w:space="0" w:color="000000"/>
+              <w:bottom w:val="single" w:sz="6" w:space="0" w:color="000000"/>
+              <w:right w:val="single" w:sz="6" w:space="0" w:color="000000"/>
+            </w:tcBorders>
+          </w:tcPr>
+          <w:p>
+            <w:pPr>
+              <w:widowControl/>
+              <w:spacing w:line="240" w:lineRule="auto"/>
+              <w:rPr>
+                <w:rFonts w:ascii="Arial" w:hAnsi="Arial" w:cs="Arial"/>
+                <w:sz w:val="18"/>
+                <w:szCs w:val="18"/>
+                <w:lang w:eastAsia="ja-JP"/>
+              </w:rPr>
+            </w:pPr>
+            <w:r>
+              <w:rPr>
+                <w:rFonts w:ascii="Arial" w:hAnsi="Arial" w:cs="Arial"/>
+                <w:sz w:val="18"/>
+                <w:szCs w:val="18"/>
+                <w:lang w:eastAsia="ja-JP"/>
+              </w:rPr>
+              <w:t>19</w:t>
+            </w:r>
+          </w:p>
+        </w:tc>
+        <w:tc>
+          <w:tcPr>
+            <w:tcW w:w="2886" w:type="dxa"/>
+            <w:tcBorders>
+              <w:top w:val="single" w:sz="6" w:space="0" w:color="000000"/>
+              <w:left w:val="single" w:sz="6" w:space="0" w:color="000000"/>
+              <w:bottom w:val="single" w:sz="6" w:space="0" w:color="000000"/>
+              <w:right w:val="single" w:sz="6" w:space="0" w:color="000000"/>
+            </w:tcBorders>
+            <w:noWrap/>
+          </w:tcPr>
+          <w:p>
+            <w:pPr>
+              <w:rPr>
+                <w:rFonts w:ascii="Arial" w:hAnsi="Arial" w:cs="Arial"/>
+              </w:rPr>
+            </w:pPr>
+            <w:r>
+              <w:rPr>
+                <w:rFonts w:ascii="Arial" w:hAnsi="Arial" w:cs="Arial"/>
+              </w:rPr>
+              <w:t>Execute Facebook UATs</w:t>
+            </w:r>
+          </w:p>
+        </w:tc>
+        <w:tc>
+          <w:tcPr>
+            <w:tcW w:w="1710" w:type="dxa"/>
+            <w:tcBorders>
+              <w:top w:val="single" w:sz="6" w:space="0" w:color="000000"/>
+              <w:left w:val="single" w:sz="6" w:space="0" w:color="000000"/>
+              <w:bottom w:val="single" w:sz="6" w:space="0" w:color="000000"/>
+              <w:right w:val="single" w:sz="6" w:space="0" w:color="000000"/>
+            </w:tcBorders>
+          </w:tcPr>
+          <w:p>
+            <w:pPr>
+              <w:rPr>
+                <w:rFonts w:ascii="Arial" w:hAnsi="Arial" w:cs="Arial"/>
+                <w:sz w:val="18"/>
+                <w:szCs w:val="18"/>
+              </w:rPr>
+            </w:pPr>
+            <w:r>
+              <w:rPr>
+                <w:rFonts w:ascii="Arial" w:hAnsi="Arial" w:cs="Arial"/>
+                <w:sz w:val="18"/>
+                <w:szCs w:val="18"/>
+              </w:rPr>
+              <w:t>Run tests for Facebook integration</w:t>
+            </w:r>
+          </w:p>
+        </w:tc>
+        <w:tc>
+          <w:tcPr>
+            <w:tcW w:w="1530" w:type="dxa"/>
+            <w:tcBorders>
+              <w:top w:val="single" w:sz="6" w:space="0" w:color="000000"/>
+              <w:left w:val="single" w:sz="6" w:space="0" w:color="000000"/>
+              <w:bottom w:val="single" w:sz="6" w:space="0" w:color="000000"/>
+              <w:right w:val="single" w:sz="6" w:space="0" w:color="000000"/>
+            </w:tcBorders>
+            <w:noWrap/>
+          </w:tcPr>
+          <w:p>
+            <w:pPr>
+              <w:rPr>
+                <w:rFonts w:ascii="Arial" w:hAnsi="Arial" w:cs="Arial"/>
+                <w:color w:val="FF0000"/>
+                <w:sz w:val="18"/>
+                <w:szCs w:val="18"/>
+                <w:lang w:eastAsia="ja-JP"/>
+              </w:rPr>
+            </w:pPr>
+            <w:hyperlink r:id="rId18" w:history="1">
+              <w:r>
+                <w:rPr>
+                  <w:rStyle w:val="Hyperlink"/>
+                  <w:rFonts w:ascii="Arial" w:hAnsi="Arial" w:cs="Arial"/>
+                  <w:sz w:val="18"/>
+                  <w:szCs w:val="18"/>
+                  <w:lang w:eastAsia="ja-JP"/>
+                </w:rPr>
+                <w:t>Complete</w:t>
+              </w:r>
+            </w:hyperlink>
+          </w:p>
+        </w:tc>
+        <w:tc>
+          <w:tcPr>
+            <w:tcW w:w="1014" w:type="dxa"/>
+            <w:tcBorders>
+              <w:top w:val="single" w:sz="6" w:space="0" w:color="000000"/>
+              <w:left w:val="single" w:sz="6" w:space="0" w:color="000000"/>
+              <w:bottom w:val="single" w:sz="6" w:space="0" w:color="000000"/>
+              <w:right w:val="single" w:sz="6" w:space="0" w:color="000000"/>
+            </w:tcBorders>
+            <w:noWrap/>
+          </w:tcPr>
+          <w:p>
+            <w:pPr>
+              <w:rPr>
+                <w:rFonts w:ascii="Arial" w:hAnsi="Arial" w:cs="Arial"/>
+                <w:sz w:val="18"/>
+                <w:szCs w:val="18"/>
+              </w:rPr>
+            </w:pPr>
+            <w:r>
+              <w:rPr>
+                <w:rFonts w:ascii="Arial" w:hAnsi="Arial" w:cs="Arial"/>
+                <w:sz w:val="18"/>
+                <w:szCs w:val="18"/>
+              </w:rPr>
+              <w:t>Michelle</w:t>
             </w:r>
           </w:p>
         </w:tc>
@@ -8545,11 +9339,60 @@
         <w:rPr>
           <w:rFonts w:ascii="Arial" w:hAnsi="Arial" w:cs="Arial"/>
         </w:rPr>
-        <w:sectPr>
-          <w:pgSz w:w="12240" w:h="15840"/>
-          <w:pgMar w:top="1440" w:right="1440" w:bottom="1440" w:left="1440" w:header="720" w:footer="720" w:gutter="0"/>
-          <w:cols w:space="720"/>
-        </w:sectPr>
+      </w:pPr>
+    </w:p>
+    <w:p>
+      <w:pPr>
+        <w:widowControl/>
+        <w:spacing w:line="240" w:lineRule="auto"/>
+        <w:rPr>
+          <w:rFonts w:ascii="Arial" w:hAnsi="Arial" w:cs="Arial"/>
+        </w:rPr>
+      </w:pPr>
+    </w:p>
+    <w:p>
+      <w:pPr>
+        <w:widowControl/>
+        <w:spacing w:line="240" w:lineRule="auto"/>
+        <w:rPr>
+          <w:rFonts w:ascii="Arial" w:hAnsi="Arial" w:cs="Arial"/>
+        </w:rPr>
+      </w:pPr>
+    </w:p>
+    <w:p>
+      <w:pPr>
+        <w:widowControl/>
+        <w:spacing w:line="240" w:lineRule="auto"/>
+        <w:rPr>
+          <w:rFonts w:ascii="Arial" w:hAnsi="Arial" w:cs="Arial"/>
+        </w:rPr>
+      </w:pPr>
+    </w:p>
+    <w:p>
+      <w:pPr>
+        <w:widowControl/>
+        <w:spacing w:line="240" w:lineRule="auto"/>
+        <w:rPr>
+          <w:rFonts w:ascii="Arial" w:hAnsi="Arial" w:cs="Arial"/>
+        </w:rPr>
+      </w:pPr>
+    </w:p>
+    <w:p>
+      <w:pPr>
+        <w:widowControl/>
+        <w:spacing w:line="240" w:lineRule="auto"/>
+        <w:rPr>
+          <w:rFonts w:ascii="Arial" w:hAnsi="Arial" w:cs="Arial"/>
+        </w:rPr>
+      </w:pPr>
+    </w:p>
+    <w:p>
+      <w:pPr>
+        <w:widowControl/>
+        <w:spacing w:line="240" w:lineRule="auto"/>
+        <w:rPr>
+          <w:rFonts w:ascii="Arial" w:hAnsi="Arial" w:cs="Arial"/>
+        </w:rPr>
       </w:pPr>
     </w:p>
     <w:p>
@@ -8698,7 +9541,7 @@
       </w:tr>
       <w:tr>
         <w:trPr>
-          <w:trHeight w:val="396"/>
+          <w:trHeight w:val="683"/>
         </w:trPr>
         <w:tc>
           <w:tcPr>
@@ -8798,6 +9641,13 @@
                 <w:lang w:eastAsia="en-AU"/>
               </w:rPr>
             </w:pPr>
+            <w:r>
+              <w:rPr>
+                <w:rFonts w:ascii="Arial" w:hAnsi="Arial" w:cs="Arial"/>
+                <w:lang w:eastAsia="en-AU"/>
+              </w:rPr>
+              <w:t xml:space="preserve">Google play services dropped </w:t>
+            </w:r>
           </w:p>
         </w:tc>
         <w:tc>
@@ -8840,6 +9690,22 @@
                 <w:lang w:eastAsia="en-AU"/>
               </w:rPr>
             </w:pPr>
+            <w:r>
+              <w:rPr>
+                <w:rFonts w:ascii="Arial" w:hAnsi="Arial" w:cs="Arial"/>
+                <w:lang w:eastAsia="en-AU"/>
+              </w:rPr>
+              <w:t>Could not implement due to inco</w:t>
+            </w:r>
+            <w:bookmarkStart w:id="1" w:name="_GoBack"/>
+            <w:bookmarkEnd w:id="1"/>
+            <w:r>
+              <w:rPr>
+                <w:rFonts w:ascii="Arial" w:hAnsi="Arial" w:cs="Arial"/>
+                <w:lang w:eastAsia="en-AU"/>
+              </w:rPr>
+              <w:t>mpatability</w:t>
+            </w:r>
           </w:p>
         </w:tc>
       </w:tr>
@@ -9278,8 +10144,8 @@
 </file>
 
 <file path=word/numbering.xml><?xml version="1.0" encoding="utf-8"?>
-<w:numbering xmlns:wpc="http://schemas.microsoft.com/office/word/2010/wordprocessingCanvas" xmlns:mo="http://schemas.microsoft.com/office/mac/office/2008/main" xmlns:mc="http://schemas.openxmlformats.org/markup-compatibility/2006" xmlns:mv="urn:schemas-microsoft-com:mac:vml" xmlns:o="urn:schemas-microsoft-com:office:office" xmlns:r="http://schemas.openxmlformats.org/officeDocument/2006/relationships" xmlns:m="http://schemas.openxmlformats.org/officeDocument/2006/math" xmlns:v="urn:schemas-microsoft-com:vml" xmlns:wp14="http://schemas.microsoft.com/office/word/2010/wordprocessingDrawing" xmlns:wp="http://schemas.openxmlformats.org/drawingml/2006/wordprocessingDrawing" xmlns:w10="urn:schemas-microsoft-com:office:word" xmlns:w="http://schemas.openxmlformats.org/wordprocessingml/2006/main" xmlns:w14="http://schemas.microsoft.com/office/word/2010/wordml" xmlns:w15="http://schemas.microsoft.com/office/word/2012/wordml" xmlns:wpg="http://schemas.microsoft.com/office/word/2010/wordprocessingGroup" xmlns:wpi="http://schemas.microsoft.com/office/word/2010/wordprocessingInk" xmlns:wne="http://schemas.microsoft.com/office/word/2006/wordml" xmlns:wps="http://schemas.microsoft.com/office/word/2010/wordprocessingShape" mc:Ignorable="w14 w15 wp14">
-  <w:abstractNum w:abstractNumId="0">
+<w:numbering xmlns:wpc="http://schemas.microsoft.com/office/word/2010/wordprocessingCanvas" xmlns:mc="http://schemas.openxmlformats.org/markup-compatibility/2006" xmlns:o="urn:schemas-microsoft-com:office:office" xmlns:r="http://schemas.openxmlformats.org/officeDocument/2006/relationships" xmlns:m="http://schemas.openxmlformats.org/officeDocument/2006/math" xmlns:v="urn:schemas-microsoft-com:vml" xmlns:wp14="http://schemas.microsoft.com/office/word/2010/wordprocessingDrawing" xmlns:wp="http://schemas.openxmlformats.org/drawingml/2006/wordprocessingDrawing" xmlns:w10="urn:schemas-microsoft-com:office:word" xmlns:w="http://schemas.openxmlformats.org/wordprocessingml/2006/main" xmlns:w14="http://schemas.microsoft.com/office/word/2010/wordml" xmlns:w15="http://schemas.microsoft.com/office/word/2012/wordml" xmlns:wpg="http://schemas.microsoft.com/office/word/2010/wordprocessingGroup" xmlns:wpi="http://schemas.microsoft.com/office/word/2010/wordprocessingInk" xmlns:wne="http://schemas.microsoft.com/office/word/2006/wordml" xmlns:wps="http://schemas.microsoft.com/office/word/2010/wordprocessingShape" mc:Ignorable="w14 w15 wp14">
+  <w:abstractNum w:abstractNumId="0" w15:restartNumberingAfterBreak="0">
     <w:nsid w:val="04A424BB"/>
     <w:multiLevelType w:val="hybridMultilevel"/>
     <w:tmpl w:val="B112ACC4"/>
@@ -9392,7 +10258,7 @@
       </w:rPr>
     </w:lvl>
   </w:abstractNum>
-  <w:abstractNum w:abstractNumId="1">
+  <w:abstractNum w:abstractNumId="1" w15:restartNumberingAfterBreak="0">
     <w:nsid w:val="43CC33B3"/>
     <w:multiLevelType w:val="hybridMultilevel"/>
     <w:tmpl w:val="158630C4"/>
@@ -9532,7 +10398,7 @@
       </w:rPr>
     </w:lvl>
   </w:abstractNum>
-  <w:abstractNum w:abstractNumId="2">
+  <w:abstractNum w:abstractNumId="2" w15:restartNumberingAfterBreak="0">
     <w:nsid w:val="567642C0"/>
     <w:multiLevelType w:val="hybridMultilevel"/>
     <w:tmpl w:val="26167320"/>
@@ -9701,7 +10567,7 @@
       </w:pPr>
     </w:pPrDefault>
   </w:docDefaults>
-  <w:latentStyles w:defLockedState="0" w:defUIPriority="99" w:defSemiHidden="0" w:defUnhideWhenUsed="0" w:defQFormat="0" w:count="380">
+  <w:latentStyles w:defLockedState="0" w:defUIPriority="99" w:defSemiHidden="0" w:defUnhideWhenUsed="0" w:defQFormat="0" w:count="371">
     <w:lsdException w:name="Normal" w:uiPriority="0" w:qFormat="1"/>
     <w:lsdException w:name="heading 1" w:uiPriority="0" w:qFormat="1"/>
     <w:lsdException w:name="heading 2" w:semiHidden="1" w:uiPriority="9" w:unhideWhenUsed="1" w:qFormat="1"/>
@@ -10278,7 +11144,6 @@
       <w:szCs w:val="20"/>
     </w:rPr>
     <w:tblPr>
-      <w:tblInd w:w="0" w:type="dxa"/>
       <w:tblBorders>
         <w:top w:val="single" w:sz="4" w:space="0" w:color="auto"/>
         <w:left w:val="single" w:sz="4" w:space="0" w:color="auto"/>
@@ -10287,12 +11152,6 @@
         <w:insideH w:val="single" w:sz="4" w:space="0" w:color="auto"/>
         <w:insideV w:val="single" w:sz="4" w:space="0" w:color="auto"/>
       </w:tblBorders>
-      <w:tblCellMar>
-        <w:top w:w="0" w:type="dxa"/>
-        <w:left w:w="108" w:type="dxa"/>
-        <w:bottom w:w="0" w:type="dxa"/>
-        <w:right w:w="108" w:type="dxa"/>
-      </w:tblCellMar>
     </w:tblPr>
   </w:style>
   <w:style w:type="character" w:styleId="Hyperlink">

</xml_diff>